<commit_message>
[~] Lab4: added notes on printf() specifiers [~] Lecture6: enabled %n specifier for MinGW build
</commit_message>
<xml_diff>
--- a/Labs/4/Методичка_ЛР4.docx
+++ b/Labs/4/Методичка_ЛР4.docx
@@ -1,9 +1,10 @@
 
 <file path=word/document.xml><?xml version="1.0" encoding="utf-8"?>
-<w:document xmlns:wpc="http://schemas.microsoft.com/office/word/2010/wordprocessingCanvas" xmlns:cx="http://schemas.microsoft.com/office/drawing/2014/chartex" xmlns:cx1="http://schemas.microsoft.com/office/drawing/2015/9/8/chartex" xmlns:cx2="http://schemas.microsoft.com/office/drawing/2015/10/21/chartex" xmlns:cx3="http://schemas.microsoft.com/office/drawing/2016/5/9/chartex" xmlns:cx4="http://schemas.microsoft.com/office/drawing/2016/5/10/chartex" xmlns:cx5="http://schemas.microsoft.com/office/drawing/2016/5/11/chartex" xmlns:cx6="http://schemas.microsoft.com/office/drawing/2016/5/12/chartex" xmlns:cx7="http://schemas.microsoft.com/office/drawing/2016/5/13/chartex" xmlns:cx8="http://schemas.microsoft.com/office/drawing/2016/5/14/chartex" xmlns:mc="http://schemas.openxmlformats.org/markup-compatibility/2006" xmlns:aink="http://schemas.microsoft.com/office/drawing/2016/ink" xmlns:am3d="http://schemas.microsoft.com/office/drawing/2017/model3d" xmlns:o="urn:schemas-microsoft-com:office:office" xmlns:oel="http://schemas.microsoft.com/office/2019/extlst" xmlns:r="http://schemas.openxmlformats.org/officeDocument/2006/relationships" xmlns:m="http://schemas.openxmlformats.org/officeDocument/2006/math" xmlns:v="urn:schemas-microsoft-com:vml" xmlns:wp14="http://schemas.microsoft.com/office/word/2010/wordprocessingDrawing" xmlns:wp="http://schemas.openxmlformats.org/drawingml/2006/wordprocessingDrawing" xmlns:w10="urn:schemas-microsoft-com:office:word" xmlns:w="http://schemas.openxmlformats.org/wordprocessingml/2006/main" xmlns:w14="http://schemas.microsoft.com/office/word/2010/wordml" xmlns:w15="http://schemas.microsoft.com/office/word/2012/wordml" xmlns:w16cex="http://schemas.microsoft.com/office/word/2018/wordml/cex" xmlns:w16cid="http://schemas.microsoft.com/office/word/2016/wordml/cid" xmlns:w16="http://schemas.microsoft.com/office/word/2018/wordml" xmlns:w16du="http://schemas.microsoft.com/office/word/2023/wordml/word16du" xmlns:w16sdtdh="http://schemas.microsoft.com/office/word/2020/wordml/sdtdatahash" xmlns:w16se="http://schemas.microsoft.com/office/word/2015/wordml/symex" xmlns:wpg="http://schemas.microsoft.com/office/word/2010/wordprocessingGroup" xmlns:wpi="http://schemas.microsoft.com/office/word/2010/wordprocessingInk" xmlns:wne="http://schemas.microsoft.com/office/word/2006/wordml" xmlns:wps="http://schemas.microsoft.com/office/word/2010/wordprocessingShape" mc:Ignorable="w14 w15 w16se w16cid w16 w16cex w16sdtdh w16du wp14">
+<w:document xmlns:wpc="http://schemas.microsoft.com/office/word/2010/wordprocessingCanvas" xmlns:cx="http://schemas.microsoft.com/office/drawing/2014/chartex" xmlns:cx1="http://schemas.microsoft.com/office/drawing/2015/9/8/chartex" xmlns:cx2="http://schemas.microsoft.com/office/drawing/2015/10/21/chartex" xmlns:cx3="http://schemas.microsoft.com/office/drawing/2016/5/9/chartex" xmlns:cx4="http://schemas.microsoft.com/office/drawing/2016/5/10/chartex" xmlns:cx5="http://schemas.microsoft.com/office/drawing/2016/5/11/chartex" xmlns:cx6="http://schemas.microsoft.com/office/drawing/2016/5/12/chartex" xmlns:cx7="http://schemas.microsoft.com/office/drawing/2016/5/13/chartex" xmlns:cx8="http://schemas.microsoft.com/office/drawing/2016/5/14/chartex" xmlns:mc="http://schemas.openxmlformats.org/markup-compatibility/2006" xmlns:aink="http://schemas.microsoft.com/office/drawing/2016/ink" xmlns:am3d="http://schemas.microsoft.com/office/drawing/2017/model3d" xmlns:o="urn:schemas-microsoft-com:office:office" xmlns:oel="http://schemas.microsoft.com/office/2019/extlst" xmlns:r="http://schemas.openxmlformats.org/officeDocument/2006/relationships" xmlns:m="http://schemas.openxmlformats.org/officeDocument/2006/math" xmlns:v="urn:schemas-microsoft-com:vml" xmlns:wp14="http://schemas.microsoft.com/office/word/2010/wordprocessingDrawing" xmlns:wp="http://schemas.openxmlformats.org/drawingml/2006/wordprocessingDrawing" xmlns:w10="urn:schemas-microsoft-com:office:word" xmlns:w="http://schemas.openxmlformats.org/wordprocessingml/2006/main" xmlns:w14="http://schemas.microsoft.com/office/word/2010/wordml" xmlns:w15="http://schemas.microsoft.com/office/word/2012/wordml" xmlns:w16cex="http://schemas.microsoft.com/office/word/2018/wordml/cex" xmlns:w16cid="http://schemas.microsoft.com/office/word/2016/wordml/cid" xmlns:w16="http://schemas.microsoft.com/office/word/2018/wordml" xmlns:w16du="http://schemas.microsoft.com/office/word/2023/wordml/word16du" xmlns:w16sdtdh="http://schemas.microsoft.com/office/word/2020/wordml/sdtdatahash" xmlns:w16se="http://schemas.microsoft.com/office/word/2015/wordml/symex" xmlns:wpg="http://schemas.microsoft.com/office/word/2010/wordprocessingGroup" xmlns:wpi="http://schemas.microsoft.com/office/word/2010/wordprocessingInk" xmlns:wne="http://schemas.microsoft.com/office/word/2006/wordml" xmlns:wps="http://schemas.microsoft.com/office/word/2010/wordprocessingShape" mc:Ignorable="w14 w15 w16se w16cid w16 w16cex w16sdtdh wp14">
   <w:body>
     <w:p>
       <w:pPr>
+        <w:ind w:firstLine="0"/>
         <w:jc w:val="center"/>
       </w:pPr>
       <w:bookmarkStart w:id="0" w:name="_Hlk96349414"/>
@@ -14,14 +15,15 @@
     </w:p>
     <w:p>
       <w:pPr>
-        <w:jc w:val="center"/>
-      </w:pPr>
-    </w:p>
-    <w:p>
-      <w:pPr>
         <w:ind w:firstLine="0"/>
         <w:jc w:val="center"/>
       </w:pPr>
+    </w:p>
+    <w:p>
+      <w:pPr>
+        <w:ind w:firstLine="0"/>
+        <w:jc w:val="center"/>
+      </w:pPr>
       <w:r>
         <w:t>ФЕДЕРАЛЬНОЕ ГОСУДАРСТВЕННОЕ АВТОНОМНОЕ ОБРАЗОВАТЕЛЬНОЕ УЧРЕЖДЕНИЕ ВЫСШЕГО ОБРАЗОВАНИЯ «САМАРСКИЙ НАЦИОНАЛЬНЫЙ ИССЛЕДОВАТЕЛЬСКИЙ УНИВЕРСИТЕТ ИМЕНИ АКАДЕМИКА С.П. КОРОЛЕВА»</w:t>
       </w:r>
@@ -65,6 +67,7 @@
     </w:p>
     <w:p>
       <w:pPr>
+        <w:ind w:firstLine="0"/>
         <w:jc w:val="center"/>
         <w:rPr>
           <w:i/>
@@ -81,6 +84,7 @@
     </w:p>
     <w:p>
       <w:pPr>
+        <w:ind w:firstLine="0"/>
         <w:jc w:val="center"/>
         <w:rPr>
           <w:i/>
@@ -90,13 +94,14 @@
     </w:p>
     <w:p>
       <w:pPr>
-        <w:jc w:val="center"/>
-      </w:pPr>
-    </w:p>
-    <w:p>
-      <w:pPr>
         <w:ind w:firstLine="0"/>
         <w:jc w:val="center"/>
+      </w:pPr>
+    </w:p>
+    <w:p>
+      <w:pPr>
+        <w:ind w:firstLine="0"/>
+        <w:jc w:val="center"/>
         <w:rPr>
           <w:b/>
           <w:bCs/>
@@ -261,9 +266,18 @@
       <w:pPr>
         <w:ind w:firstLine="0"/>
         <w:jc w:val="center"/>
-      </w:pPr>
-      <w:r>
-        <w:t>Самара, 2022</w:t>
+        <w:rPr>
+          <w:lang w:val="en-US"/>
+        </w:rPr>
+      </w:pPr>
+      <w:r>
+        <w:t>Самара, 202</w:t>
+      </w:r>
+      <w:r>
+        <w:rPr>
+          <w:lang w:val="en-US"/>
+        </w:rPr>
+        <w:t>4</w:t>
       </w:r>
     </w:p>
     <w:sdt>
@@ -879,7 +893,7 @@
                 <w:noProof/>
                 <w:webHidden/>
               </w:rPr>
-              <w:t>7</w:t>
+              <w:t>6</w:t>
             </w:r>
             <w:r>
               <w:rPr>
@@ -1239,7 +1253,7 @@
                 <w:noProof/>
                 <w:webHidden/>
               </w:rPr>
-              <w:t>9</w:t>
+              <w:t>8</w:t>
             </w:r>
             <w:r>
               <w:rPr>
@@ -2284,7 +2298,15 @@
         <w:t xml:space="preserve">Наиболее часто буферы используются при операциях ввода-вывода. Поскольку данные, поступающие </w:t>
       </w:r>
       <w:r>
-        <w:t xml:space="preserve">при вводе, могут быть невалидными или напрямую вредоносными, задача программиста – обеспечивать проверку данных. </w:t>
+        <w:t xml:space="preserve">при вводе, могут быть </w:t>
+      </w:r>
+      <w:proofErr w:type="spellStart"/>
+      <w:r>
+        <w:t>невалидными</w:t>
+      </w:r>
+      <w:proofErr w:type="spellEnd"/>
+      <w:r>
+        <w:t xml:space="preserve"> или напрямую вредоносными, задача программиста – обеспечивать проверку данных. </w:t>
       </w:r>
     </w:p>
     <w:p>
@@ -2481,6 +2503,7 @@
         </w:rPr>
         <w:t>:&lt;</w:t>
       </w:r>
+      <w:proofErr w:type="gramStart"/>
       <w:r>
         <w:t>name</w:t>
       </w:r>
@@ -2488,7 +2511,14 @@
         <w:rPr>
           <w:lang w:val="ru-RU"/>
         </w:rPr>
-        <w:t>&gt;=&lt;</w:t>
+        <w:t>&gt;=</w:t>
+      </w:r>
+      <w:proofErr w:type="gramEnd"/>
+      <w:r>
+        <w:rPr>
+          <w:lang w:val="ru-RU"/>
+        </w:rPr>
+        <w:t>&lt;</w:t>
       </w:r>
       <w:r>
         <w:t>value</w:t>
@@ -2590,12 +2620,15 @@
         </w:rPr>
         <w:t xml:space="preserve">* </w:t>
       </w:r>
+      <w:proofErr w:type="spellStart"/>
+      <w:proofErr w:type="gramStart"/>
       <w:r>
         <w:rPr>
           <w:rStyle w:val="ad"/>
         </w:rPr>
         <w:t>getenv</w:t>
       </w:r>
+      <w:proofErr w:type="spellEnd"/>
       <w:r>
         <w:rPr>
           <w:rStyle w:val="ad"/>
@@ -2603,6 +2636,7 @@
         </w:rPr>
         <w:t>(</w:t>
       </w:r>
+      <w:proofErr w:type="gramEnd"/>
       <w:r>
         <w:rPr>
           <w:rStyle w:val="ad"/>
@@ -2678,24 +2712,28 @@
         <w:lastRenderedPageBreak/>
         <w:t xml:space="preserve">Доступ к аргументам программы осуществляется через аргументы </w:t>
       </w:r>
+      <w:proofErr w:type="spellStart"/>
       <w:r>
         <w:rPr>
           <w:rStyle w:val="ad"/>
         </w:rPr>
         <w:t>argc</w:t>
       </w:r>
+      <w:proofErr w:type="spellEnd"/>
       <w:r>
         <w:t xml:space="preserve"> </w:t>
       </w:r>
       <w:r>
         <w:t xml:space="preserve">и </w:t>
       </w:r>
+      <w:proofErr w:type="spellStart"/>
       <w:r>
         <w:rPr>
           <w:rStyle w:val="ad"/>
         </w:rPr>
         <w:t>argv</w:t>
       </w:r>
+      <w:proofErr w:type="spellEnd"/>
       <w:r>
         <w:t xml:space="preserve"> </w:t>
       </w:r>
@@ -2709,56 +2747,80 @@
         <w:t>main</w:t>
       </w:r>
       <w:r>
+        <w:t>, где</w:t>
+      </w:r>
+      <w:r>
+        <w:t xml:space="preserve"> </w:t>
+      </w:r>
+      <w:proofErr w:type="spellStart"/>
+      <w:r>
+        <w:rPr>
+          <w:rStyle w:val="ad"/>
+        </w:rPr>
+        <w:t>ar</w:t>
+      </w:r>
+      <w:r>
+        <w:rPr>
+          <w:rStyle w:val="ad"/>
+        </w:rPr>
+        <w:t>gc</w:t>
+      </w:r>
+      <w:proofErr w:type="spellEnd"/>
+      <w:r>
+        <w:t xml:space="preserve"> – </w:t>
+      </w:r>
+      <w:r>
+        <w:t xml:space="preserve">количество аргументов, </w:t>
+      </w:r>
+      <w:proofErr w:type="spellStart"/>
+      <w:r>
+        <w:rPr>
+          <w:rStyle w:val="ad"/>
+        </w:rPr>
+        <w:t>argv</w:t>
+      </w:r>
+      <w:proofErr w:type="spellEnd"/>
+      <w:r>
+        <w:t xml:space="preserve"> – </w:t>
+      </w:r>
+      <w:r>
+        <w:t xml:space="preserve">массив указателей на строки аргументов. Данный массив оканчивается указателем </w:t>
+      </w:r>
+      <w:r>
+        <w:rPr>
+          <w:lang w:val="en-US"/>
+        </w:rPr>
+        <w:t>NULL</w:t>
+      </w:r>
+      <w:r>
         <w:t xml:space="preserve">. </w:t>
       </w:r>
       <w:r>
+        <w:t xml:space="preserve">Первым аргументом </w:t>
+      </w:r>
+      <w:proofErr w:type="spellStart"/>
+      <w:proofErr w:type="gramStart"/>
+      <w:r>
         <w:rPr>
           <w:rStyle w:val="ad"/>
         </w:rPr>
-        <w:t>Argc</w:t>
-      </w:r>
-      <w:r>
-        <w:t xml:space="preserve"> – </w:t>
-      </w:r>
-      <w:r>
-        <w:t xml:space="preserve">количество аргументов, </w:t>
-      </w:r>
-      <w:r>
-        <w:rPr>
-          <w:rStyle w:val="ad"/>
-        </w:rPr>
         <w:t>argv</w:t>
       </w:r>
-      <w:r>
-        <w:t xml:space="preserve"> – </w:t>
-      </w:r>
-      <w:r>
-        <w:t xml:space="preserve">массив указателей на строки аргументов. Данный массив оканчивается указателем </w:t>
-      </w:r>
-      <w:r>
-        <w:rPr>
-          <w:lang w:val="en-US"/>
-        </w:rPr>
-        <w:t>NULL</w:t>
-      </w:r>
-      <w:r>
-        <w:t xml:space="preserve">. </w:t>
-      </w:r>
-      <w:r>
-        <w:t xml:space="preserve">Первым аргументом </w:t>
-      </w:r>
-      <w:r>
-        <w:rPr>
-          <w:rStyle w:val="ad"/>
-        </w:rPr>
-        <w:t>argv</w:t>
-      </w:r>
+      <w:proofErr w:type="spellEnd"/>
       <w:r>
         <w:rPr>
           <w:rStyle w:val="ad"/>
           <w:lang w:val="ru-RU"/>
         </w:rPr>
-        <w:t>[0]</w:t>
+        <w:t>[</w:t>
+      </w:r>
+      <w:proofErr w:type="gramEnd"/>
+      <w:r>
+        <w:rPr>
+          <w:rStyle w:val="ad"/>
+          <w:lang w:val="ru-RU"/>
+        </w:rPr>
+        <w:t>0]</w:t>
       </w:r>
       <w:r>
         <w:t xml:space="preserve"> по общему соглашению является </w:t>
@@ -2841,12 +2903,14 @@
       <w:r>
         <w:t>, что может использоваться в том числе при эксплуатации уязвимостей форматной строки (</w:t>
       </w:r>
+      <w:proofErr w:type="spellStart"/>
       <w:r>
         <w:rPr>
           <w:lang w:val="en-US"/>
         </w:rPr>
         <w:t>printf</w:t>
       </w:r>
+      <w:proofErr w:type="spellEnd"/>
       <w:r>
         <w:t>+%</w:t>
       </w:r>
@@ -2907,7 +2971,13 @@
         <w:t>(</w:t>
       </w:r>
       <w:r>
-        <w:t>пустыми кавычками переадется пустой аргумент</w:t>
+        <w:t xml:space="preserve">пустыми кавычками </w:t>
+      </w:r>
+      <w:r>
+        <w:t>передаётся</w:t>
+      </w:r>
+      <w:r>
+        <w:t xml:space="preserve"> пустой аргумент</w:t>
       </w:r>
       <w:r>
         <w:t>)</w:t>
@@ -2917,8 +2987,13 @@
       <w:pPr>
         <w:pStyle w:val="ASM"/>
       </w:pPr>
-      <w:r>
-        <w:t xml:space="preserve">./foo 1 </w:t>
+      <w:proofErr w:type="gramStart"/>
+      <w:r>
+        <w:t>./</w:t>
+      </w:r>
+      <w:proofErr w:type="gramEnd"/>
+      <w:r>
+        <w:t xml:space="preserve">foo 1 </w:t>
       </w:r>
       <w:r>
         <w:t>“”</w:t>
@@ -2950,12 +3025,14 @@
       <w:r>
         <w:t xml:space="preserve"> Спецификаторы </w:t>
       </w:r>
+      <w:proofErr w:type="spellStart"/>
       <w:r>
         <w:rPr>
           <w:lang w:val="en-US"/>
         </w:rPr>
         <w:t>printf</w:t>
       </w:r>
+      <w:proofErr w:type="spellEnd"/>
     </w:p>
     <w:tbl>
       <w:tblPr>
@@ -3157,8 +3234,16 @@
               <w:rPr>
                 <w:lang w:val="en-US"/>
               </w:rPr>
-              <w:t>%lld</w:t>
-            </w:r>
+              <w:t>%</w:t>
+            </w:r>
+            <w:proofErr w:type="spellStart"/>
+            <w:r>
+              <w:rPr>
+                <w:lang w:val="en-US"/>
+              </w:rPr>
+              <w:t>lld</w:t>
+            </w:r>
+            <w:proofErr w:type="spellEnd"/>
           </w:p>
         </w:tc>
         <w:tc>
@@ -3178,8 +3263,17 @@
                 <w:rFonts w:ascii="Consolas" w:hAnsi="Consolas"/>
                 <w:lang w:val="en-US"/>
               </w:rPr>
-              <w:t>long long</w:t>
-            </w:r>
+              <w:t xml:space="preserve">long </w:t>
+            </w:r>
+            <w:proofErr w:type="spellStart"/>
+            <w:r>
+              <w:rPr>
+                <w:rFonts w:ascii="Consolas" w:hAnsi="Consolas"/>
+                <w:lang w:val="en-US"/>
+              </w:rPr>
+              <w:t>long</w:t>
+            </w:r>
+            <w:proofErr w:type="spellEnd"/>
           </w:p>
         </w:tc>
         <w:tc>
@@ -3213,8 +3307,16 @@
               <w:rPr>
                 <w:lang w:val="en-US"/>
               </w:rPr>
-              <w:t>%llu</w:t>
-            </w:r>
+              <w:t>%</w:t>
+            </w:r>
+            <w:proofErr w:type="spellStart"/>
+            <w:r>
+              <w:rPr>
+                <w:lang w:val="en-US"/>
+              </w:rPr>
+              <w:t>llu</w:t>
+            </w:r>
+            <w:proofErr w:type="spellEnd"/>
           </w:p>
         </w:tc>
         <w:tc>
@@ -3234,8 +3336,17 @@
                 <w:rFonts w:ascii="Consolas" w:hAnsi="Consolas"/>
                 <w:lang w:val="en-US"/>
               </w:rPr>
-              <w:t>unsigned long long</w:t>
-            </w:r>
+              <w:t xml:space="preserve">unsigned long </w:t>
+            </w:r>
+            <w:proofErr w:type="spellStart"/>
+            <w:r>
+              <w:rPr>
+                <w:rFonts w:ascii="Consolas" w:hAnsi="Consolas"/>
+                <w:lang w:val="en-US"/>
+              </w:rPr>
+              <w:t>long</w:t>
+            </w:r>
+            <w:proofErr w:type="spellEnd"/>
           </w:p>
         </w:tc>
         <w:tc>
@@ -3313,8 +3424,18 @@
                 <w:szCs w:val="24"/>
                 <w:lang w:val="en-US"/>
               </w:rPr>
-              <w:t>в 16-ричном формате</w:t>
-            </w:r>
+              <w:t xml:space="preserve">в 16-ричном </w:t>
+            </w:r>
+            <w:proofErr w:type="spellStart"/>
+            <w:r>
+              <w:rPr>
+                <w:sz w:val="24"/>
+                <w:szCs w:val="24"/>
+                <w:lang w:val="en-US"/>
+              </w:rPr>
+              <w:t>формате</w:t>
+            </w:r>
+            <w:proofErr w:type="spellEnd"/>
           </w:p>
         </w:tc>
       </w:tr>
@@ -3334,8 +3455,16 @@
               <w:rPr>
                 <w:lang w:val="en-US"/>
               </w:rPr>
-              <w:t>%llx</w:t>
-            </w:r>
+              <w:t>%</w:t>
+            </w:r>
+            <w:proofErr w:type="spellStart"/>
+            <w:r>
+              <w:rPr>
+                <w:lang w:val="en-US"/>
+              </w:rPr>
+              <w:t>llx</w:t>
+            </w:r>
+            <w:proofErr w:type="spellEnd"/>
           </w:p>
         </w:tc>
         <w:tc>
@@ -3355,8 +3484,17 @@
                 <w:rFonts w:ascii="Consolas" w:hAnsi="Consolas"/>
                 <w:lang w:val="en-US"/>
               </w:rPr>
-              <w:t>unsigned long long</w:t>
-            </w:r>
+              <w:t xml:space="preserve">unsigned long </w:t>
+            </w:r>
+            <w:proofErr w:type="spellStart"/>
+            <w:r>
+              <w:rPr>
+                <w:rFonts w:ascii="Consolas" w:hAnsi="Consolas"/>
+                <w:lang w:val="en-US"/>
+              </w:rPr>
+              <w:t>long</w:t>
+            </w:r>
+            <w:proofErr w:type="spellEnd"/>
           </w:p>
         </w:tc>
         <w:tc>
@@ -3377,8 +3515,18 @@
                 <w:szCs w:val="24"/>
                 <w:lang w:val="en-US"/>
               </w:rPr>
-              <w:t>в 16-ричном формате</w:t>
-            </w:r>
+              <w:t xml:space="preserve">в 16-ричном </w:t>
+            </w:r>
+            <w:proofErr w:type="spellStart"/>
+            <w:r>
+              <w:rPr>
+                <w:sz w:val="24"/>
+                <w:szCs w:val="24"/>
+                <w:lang w:val="en-US"/>
+              </w:rPr>
+              <w:t>формате</w:t>
+            </w:r>
+            <w:proofErr w:type="spellEnd"/>
           </w:p>
         </w:tc>
       </w:tr>
@@ -3476,14 +3624,30 @@
                 <w:rFonts w:ascii="Consolas" w:hAnsi="Consolas"/>
                 <w:lang w:val="en-US"/>
               </w:rPr>
-              <w:t>const char</w:t>
-            </w:r>
+              <w:t xml:space="preserve">const </w:t>
+            </w:r>
+            <w:proofErr w:type="gramStart"/>
             <w:r>
               <w:rPr>
                 <w:rFonts w:ascii="Consolas" w:hAnsi="Consolas"/>
                 <w:lang w:val="en-US"/>
               </w:rPr>
-              <w:t>[]</w:t>
+              <w:t>char</w:t>
+            </w:r>
+            <w:r>
+              <w:rPr>
+                <w:rFonts w:ascii="Consolas" w:hAnsi="Consolas"/>
+                <w:lang w:val="en-US"/>
+              </w:rPr>
+              <w:t>[</w:t>
+            </w:r>
+            <w:proofErr w:type="gramEnd"/>
+            <w:r>
+              <w:rPr>
+                <w:rFonts w:ascii="Consolas" w:hAnsi="Consolas"/>
+                <w:lang w:val="en-US"/>
+              </w:rPr>
+              <w:t>]</w:t>
             </w:r>
           </w:p>
         </w:tc>
@@ -3660,8 +3824,16 @@
               <w:rPr>
                 <w:lang w:val="en-US"/>
               </w:rPr>
-              <w:t>%lf</w:t>
-            </w:r>
+              <w:t>%</w:t>
+            </w:r>
+            <w:proofErr w:type="spellStart"/>
+            <w:r>
+              <w:rPr>
+                <w:lang w:val="en-US"/>
+              </w:rPr>
+              <w:t>lf</w:t>
+            </w:r>
+            <w:proofErr w:type="spellEnd"/>
           </w:p>
         </w:tc>
         <w:tc>
@@ -3759,21 +3931,37 @@
                 <w:sz w:val="24"/>
                 <w:szCs w:val="24"/>
               </w:rPr>
-              <w:t>по указателю записывается количество записанных на момент</w:t>
-            </w:r>
+              <w:t xml:space="preserve">по указателю записывается количество записанных на </w:t>
+            </w:r>
+            <w:proofErr w:type="gramStart"/>
             <w:r>
               <w:rPr>
                 <w:sz w:val="24"/>
                 <w:szCs w:val="24"/>
               </w:rPr>
-              <w:t xml:space="preserve"> </w:t>
+              <w:t>момент</w:t>
             </w:r>
             <w:r>
               <w:rPr>
                 <w:sz w:val="24"/>
                 <w:szCs w:val="24"/>
               </w:rPr>
-              <w:t xml:space="preserve"> встречи спецификатора символов</w:t>
+              <w:t xml:space="preserve"> </w:t>
+            </w:r>
+            <w:r>
+              <w:rPr>
+                <w:sz w:val="24"/>
+                <w:szCs w:val="24"/>
+              </w:rPr>
+              <w:t xml:space="preserve"> встречи</w:t>
+            </w:r>
+            <w:proofErr w:type="gramEnd"/>
+            <w:r>
+              <w:rPr>
+                <w:sz w:val="24"/>
+                <w:szCs w:val="24"/>
+              </w:rPr>
+              <w:t xml:space="preserve"> спецификатора символов</w:t>
             </w:r>
           </w:p>
         </w:tc>
@@ -3813,12 +4001,14 @@
       <w:r>
         <w:t xml:space="preserve"> Спецификаторы </w:t>
       </w:r>
+      <w:proofErr w:type="spellStart"/>
       <w:r>
         <w:rPr>
           <w:lang w:val="en-US"/>
         </w:rPr>
         <w:t>scanf</w:t>
       </w:r>
+      <w:proofErr w:type="spellEnd"/>
     </w:p>
     <w:tbl>
       <w:tblPr>
@@ -3873,6 +4063,7 @@
               </w:rPr>
               <w:t xml:space="preserve">Тип </w:t>
             </w:r>
+            <w:proofErr w:type="spellStart"/>
             <w:r>
               <w:rPr>
                 <w:b/>
@@ -3881,6 +4072,7 @@
               </w:rPr>
               <w:t>аргумента</w:t>
             </w:r>
+            <w:proofErr w:type="spellEnd"/>
           </w:p>
         </w:tc>
         <w:tc>
@@ -4031,8 +4223,16 @@
               <w:rPr>
                 <w:lang w:val="en-US"/>
               </w:rPr>
-              <w:t>%lld</w:t>
-            </w:r>
+              <w:t>%</w:t>
+            </w:r>
+            <w:proofErr w:type="spellStart"/>
+            <w:r>
+              <w:rPr>
+                <w:lang w:val="en-US"/>
+              </w:rPr>
+              <w:t>lld</w:t>
+            </w:r>
+            <w:proofErr w:type="spellEnd"/>
           </w:p>
         </w:tc>
         <w:tc>
@@ -4051,8 +4251,17 @@
                 <w:rFonts w:ascii="Consolas" w:hAnsi="Consolas"/>
                 <w:lang w:val="en-US"/>
               </w:rPr>
-              <w:t>long long</w:t>
-            </w:r>
+              <w:t xml:space="preserve">long </w:t>
+            </w:r>
+            <w:proofErr w:type="spellStart"/>
+            <w:r>
+              <w:rPr>
+                <w:rFonts w:ascii="Consolas" w:hAnsi="Consolas"/>
+                <w:lang w:val="en-US"/>
+              </w:rPr>
+              <w:t>long</w:t>
+            </w:r>
+            <w:proofErr w:type="spellEnd"/>
             <w:r>
               <w:rPr>
                 <w:rFonts w:ascii="Consolas" w:hAnsi="Consolas"/>
@@ -4092,8 +4301,16 @@
               <w:rPr>
                 <w:lang w:val="en-US"/>
               </w:rPr>
-              <w:t>%llu</w:t>
-            </w:r>
+              <w:t>%</w:t>
+            </w:r>
+            <w:proofErr w:type="spellStart"/>
+            <w:r>
+              <w:rPr>
+                <w:lang w:val="en-US"/>
+              </w:rPr>
+              <w:t>llu</w:t>
+            </w:r>
+            <w:proofErr w:type="spellEnd"/>
           </w:p>
         </w:tc>
         <w:tc>
@@ -4112,8 +4329,17 @@
                 <w:rFonts w:ascii="Consolas" w:hAnsi="Consolas"/>
                 <w:lang w:val="en-US"/>
               </w:rPr>
-              <w:t>unsigned long long</w:t>
-            </w:r>
+              <w:t xml:space="preserve">unsigned long </w:t>
+            </w:r>
+            <w:proofErr w:type="spellStart"/>
+            <w:r>
+              <w:rPr>
+                <w:rFonts w:ascii="Consolas" w:hAnsi="Consolas"/>
+                <w:lang w:val="en-US"/>
+              </w:rPr>
+              <w:t>long</w:t>
+            </w:r>
+            <w:proofErr w:type="spellEnd"/>
             <w:r>
               <w:rPr>
                 <w:rFonts w:ascii="Consolas" w:hAnsi="Consolas"/>
@@ -4202,8 +4428,18 @@
                 <w:szCs w:val="24"/>
                 <w:lang w:val="en-US"/>
               </w:rPr>
-              <w:t>в 16-ричном формате</w:t>
-            </w:r>
+              <w:t xml:space="preserve">в 16-ричном </w:t>
+            </w:r>
+            <w:proofErr w:type="spellStart"/>
+            <w:r>
+              <w:rPr>
+                <w:sz w:val="24"/>
+                <w:szCs w:val="24"/>
+                <w:lang w:val="en-US"/>
+              </w:rPr>
+              <w:t>формате</w:t>
+            </w:r>
+            <w:proofErr w:type="spellEnd"/>
           </w:p>
         </w:tc>
       </w:tr>
@@ -4223,8 +4459,16 @@
               <w:rPr>
                 <w:lang w:val="en-US"/>
               </w:rPr>
-              <w:t>%llx</w:t>
-            </w:r>
+              <w:t>%</w:t>
+            </w:r>
+            <w:proofErr w:type="spellStart"/>
+            <w:r>
+              <w:rPr>
+                <w:lang w:val="en-US"/>
+              </w:rPr>
+              <w:t>llx</w:t>
+            </w:r>
+            <w:proofErr w:type="spellEnd"/>
           </w:p>
         </w:tc>
         <w:tc>
@@ -4243,8 +4487,17 @@
                 <w:rFonts w:ascii="Consolas" w:hAnsi="Consolas"/>
                 <w:lang w:val="en-US"/>
               </w:rPr>
-              <w:t>unsigned long long</w:t>
-            </w:r>
+              <w:t xml:space="preserve">unsigned long </w:t>
+            </w:r>
+            <w:proofErr w:type="spellStart"/>
+            <w:r>
+              <w:rPr>
+                <w:rFonts w:ascii="Consolas" w:hAnsi="Consolas"/>
+                <w:lang w:val="en-US"/>
+              </w:rPr>
+              <w:t>long</w:t>
+            </w:r>
+            <w:proofErr w:type="spellEnd"/>
             <w:r>
               <w:rPr>
                 <w:rFonts w:ascii="Consolas" w:hAnsi="Consolas"/>
@@ -4271,8 +4524,18 @@
                 <w:szCs w:val="24"/>
                 <w:lang w:val="en-US"/>
               </w:rPr>
-              <w:t>в 16-ричном формате</w:t>
-            </w:r>
+              <w:t xml:space="preserve">в 16-ричном </w:t>
+            </w:r>
+            <w:proofErr w:type="spellStart"/>
+            <w:r>
+              <w:rPr>
+                <w:sz w:val="24"/>
+                <w:szCs w:val="24"/>
+                <w:lang w:val="en-US"/>
+              </w:rPr>
+              <w:t>формате</w:t>
+            </w:r>
+            <w:proofErr w:type="spellEnd"/>
           </w:p>
         </w:tc>
       </w:tr>
@@ -4569,11 +4832,19 @@
                 <w:lang w:val="en-US"/>
               </w:rPr>
             </w:pPr>
+            <w:proofErr w:type="spellStart"/>
             <w:r>
               <w:rPr>
                 <w:rFonts w:ascii="Consolas" w:hAnsi="Consolas"/>
               </w:rPr>
-              <w:t>float*</w:t>
+              <w:t>float</w:t>
+            </w:r>
+            <w:proofErr w:type="spellEnd"/>
+            <w:r>
+              <w:rPr>
+                <w:rFonts w:ascii="Consolas" w:hAnsi="Consolas"/>
+              </w:rPr>
+              <w:t>*</w:t>
             </w:r>
             <w:r>
               <w:rPr>
@@ -4624,8 +4895,16 @@
               <w:rPr>
                 <w:lang w:val="en-US"/>
               </w:rPr>
-              <w:t>%lf</w:t>
-            </w:r>
+              <w:t>%</w:t>
+            </w:r>
+            <w:proofErr w:type="spellStart"/>
+            <w:r>
+              <w:rPr>
+                <w:lang w:val="en-US"/>
+              </w:rPr>
+              <w:t>lf</w:t>
+            </w:r>
+            <w:proofErr w:type="spellEnd"/>
           </w:p>
         </w:tc>
         <w:tc>
@@ -4749,12 +5028,538 @@
       </w:tr>
     </w:tbl>
     <w:p/>
-    <w:p/>
+    <w:p>
+      <w:pPr>
+        <w:shd w:val="clear" w:color="auto" w:fill="FFFFFE"/>
+        <w:spacing w:line="285" w:lineRule="atLeast"/>
+        <w:rPr>
+          <w:rFonts w:ascii="Consolas" w:eastAsia="Times New Roman" w:hAnsi="Consolas"/>
+          <w:color w:val="000000"/>
+          <w:sz w:val="21"/>
+          <w:szCs w:val="21"/>
+          <w:lang w:eastAsia="ru-RU"/>
+        </w:rPr>
+      </w:pPr>
+      <w:r>
+        <w:t xml:space="preserve">Спецификаторы, помимо типа значения, могут содержать дополнительные модификаторы. Например, добавление числа сразу после </w:t>
+      </w:r>
+      <w:r>
+        <w:t xml:space="preserve">% </w:t>
+      </w:r>
+      <w:r>
+        <w:t>задает ширину вывода, что позволяет выводить больше символов, чем содержится в значении и обычно используется для выравнивания. Например</w:t>
+      </w:r>
+      <w:r>
+        <w:t xml:space="preserve">, </w:t>
+      </w:r>
+      <w:proofErr w:type="spellStart"/>
+      <w:proofErr w:type="gramStart"/>
+      <w:r>
+        <w:rPr>
+          <w:rFonts w:ascii="Consolas" w:eastAsia="Times New Roman" w:hAnsi="Consolas"/>
+          <w:color w:val="000000"/>
+          <w:lang w:eastAsia="ru-RU"/>
+        </w:rPr>
+        <w:t>printf</w:t>
+      </w:r>
+      <w:proofErr w:type="spellEnd"/>
+      <w:r>
+        <w:rPr>
+          <w:rFonts w:ascii="Consolas" w:eastAsia="Times New Roman" w:hAnsi="Consolas"/>
+          <w:color w:val="000000"/>
+          <w:lang w:eastAsia="ru-RU"/>
+        </w:rPr>
+        <w:t>(</w:t>
+      </w:r>
+      <w:proofErr w:type="gramEnd"/>
+      <w:r>
+        <w:rPr>
+          <w:rFonts w:ascii="Consolas" w:eastAsia="Times New Roman" w:hAnsi="Consolas"/>
+          <w:color w:val="A31515"/>
+          <w:lang w:eastAsia="ru-RU"/>
+        </w:rPr>
+        <w:t>"%10d"</w:t>
+      </w:r>
+      <w:r>
+        <w:rPr>
+          <w:rFonts w:ascii="Consolas" w:eastAsia="Times New Roman" w:hAnsi="Consolas"/>
+          <w:color w:val="000000"/>
+          <w:lang w:eastAsia="ru-RU"/>
+        </w:rPr>
+        <w:t xml:space="preserve">, </w:t>
+      </w:r>
+      <w:r>
+        <w:rPr>
+          <w:rFonts w:ascii="Consolas" w:eastAsia="Times New Roman" w:hAnsi="Consolas"/>
+          <w:color w:val="098658"/>
+          <w:lang w:eastAsia="ru-RU"/>
+        </w:rPr>
+        <w:t>1</w:t>
+      </w:r>
+      <w:r>
+        <w:rPr>
+          <w:rFonts w:ascii="Consolas" w:eastAsia="Times New Roman" w:hAnsi="Consolas"/>
+          <w:color w:val="000000"/>
+          <w:lang w:eastAsia="ru-RU"/>
+        </w:rPr>
+        <w:t>)</w:t>
+      </w:r>
+      <w:r>
+        <w:rPr>
+          <w:sz w:val="32"/>
+          <w:szCs w:val="32"/>
+        </w:rPr>
+        <w:t xml:space="preserve"> </w:t>
+      </w:r>
+      <w:r>
+        <w:t>выведет «</w:t>
+      </w:r>
+      <w:r>
+        <w:t xml:space="preserve">        </w:t>
+      </w:r>
+      <w:r>
+        <w:t xml:space="preserve"> </w:t>
+      </w:r>
+      <w:r>
+        <w:t>1</w:t>
+      </w:r>
+      <w:r>
+        <w:t>» (отметьте дополнительные пробелы)</w:t>
+      </w:r>
+      <w:r>
+        <w:t>, а</w:t>
+      </w:r>
+      <w:r>
+        <w:t xml:space="preserve"> </w:t>
+      </w:r>
+      <w:proofErr w:type="spellStart"/>
+      <w:r>
+        <w:rPr>
+          <w:rFonts w:ascii="Consolas" w:eastAsia="Times New Roman" w:hAnsi="Consolas"/>
+          <w:color w:val="000000"/>
+          <w:lang w:eastAsia="ru-RU"/>
+        </w:rPr>
+        <w:t>printf</w:t>
+      </w:r>
+      <w:proofErr w:type="spellEnd"/>
+      <w:r>
+        <w:rPr>
+          <w:rFonts w:ascii="Consolas" w:eastAsia="Times New Roman" w:hAnsi="Consolas"/>
+          <w:color w:val="000000"/>
+          <w:lang w:eastAsia="ru-RU"/>
+        </w:rPr>
+        <w:t>(</w:t>
+      </w:r>
+      <w:r>
+        <w:rPr>
+          <w:rFonts w:ascii="Consolas" w:eastAsia="Times New Roman" w:hAnsi="Consolas"/>
+          <w:color w:val="A31515"/>
+          <w:lang w:eastAsia="ru-RU"/>
+        </w:rPr>
+        <w:t>"%010d"</w:t>
+      </w:r>
+      <w:r>
+        <w:rPr>
+          <w:rFonts w:ascii="Consolas" w:eastAsia="Times New Roman" w:hAnsi="Consolas"/>
+          <w:color w:val="000000"/>
+          <w:lang w:eastAsia="ru-RU"/>
+        </w:rPr>
+        <w:t xml:space="preserve">, </w:t>
+      </w:r>
+      <w:r>
+        <w:rPr>
+          <w:rFonts w:ascii="Consolas" w:eastAsia="Times New Roman" w:hAnsi="Consolas"/>
+          <w:color w:val="098658"/>
+          <w:lang w:eastAsia="ru-RU"/>
+        </w:rPr>
+        <w:t>1</w:t>
+      </w:r>
+      <w:r>
+        <w:rPr>
+          <w:rFonts w:ascii="Consolas" w:eastAsia="Times New Roman" w:hAnsi="Consolas"/>
+          <w:color w:val="000000"/>
+          <w:lang w:eastAsia="ru-RU"/>
+        </w:rPr>
+        <w:t>)</w:t>
+      </w:r>
+      <w:r>
+        <w:t xml:space="preserve"> </w:t>
+      </w:r>
+      <w:r>
+        <w:t>выведет</w:t>
+      </w:r>
+      <w:r>
+        <w:t xml:space="preserve"> «</w:t>
+      </w:r>
+      <w:r>
+        <w:t>00000000</w:t>
+      </w:r>
+      <w:r>
+        <w:t>0</w:t>
+      </w:r>
+      <w:r>
+        <w:t>1</w:t>
+      </w:r>
+      <w:r>
+        <w:t>».</w:t>
+      </w:r>
+    </w:p>
+    <w:p>
+      <w:pPr>
+        <w:shd w:val="clear" w:color="auto" w:fill="FFFFFE"/>
+        <w:spacing w:line="285" w:lineRule="atLeast"/>
+      </w:pPr>
+      <w:r>
+        <w:t>Кроме того</w:t>
+      </w:r>
+      <w:r>
+        <w:t xml:space="preserve">, </w:t>
+      </w:r>
+      <w:r>
+        <w:t xml:space="preserve">что в </w:t>
+      </w:r>
+      <w:r>
+        <w:rPr>
+          <w:lang w:val="en-US"/>
+        </w:rPr>
+        <w:t>Unix</w:t>
+      </w:r>
+      <w:r>
+        <w:t>-</w:t>
+      </w:r>
+      <w:r>
+        <w:t xml:space="preserve">подобных ОС спецификаторы </w:t>
+      </w:r>
+      <w:proofErr w:type="spellStart"/>
+      <w:proofErr w:type="gramStart"/>
+      <w:r>
+        <w:rPr>
+          <w:lang w:val="en-US"/>
+        </w:rPr>
+        <w:t>printf</w:t>
+      </w:r>
+      <w:proofErr w:type="spellEnd"/>
+      <w:r>
+        <w:t>(</w:t>
+      </w:r>
+      <w:proofErr w:type="gramEnd"/>
+      <w:r>
+        <w:t xml:space="preserve">) </w:t>
+      </w:r>
+      <w:r>
+        <w:t xml:space="preserve">могут </w:t>
+      </w:r>
+      <w:r>
+        <w:t>переупорядочиваться с помощью специального модификатора. Например</w:t>
+      </w:r>
+      <w:r>
+        <w:rPr>
+          <w:lang w:val="en-US"/>
+        </w:rPr>
+        <w:t xml:space="preserve">, </w:t>
+      </w:r>
+      <w:proofErr w:type="spellStart"/>
+      <w:proofErr w:type="gramStart"/>
+      <w:r>
+        <w:rPr>
+          <w:rFonts w:ascii="Consolas" w:eastAsia="Times New Roman" w:hAnsi="Consolas"/>
+          <w:color w:val="000000"/>
+          <w:lang w:val="en-US" w:eastAsia="ru-RU"/>
+        </w:rPr>
+        <w:t>printf</w:t>
+      </w:r>
+      <w:proofErr w:type="spellEnd"/>
+      <w:r>
+        <w:rPr>
+          <w:rFonts w:ascii="Consolas" w:eastAsia="Times New Roman" w:hAnsi="Consolas"/>
+          <w:color w:val="000000"/>
+          <w:lang w:val="en-US" w:eastAsia="ru-RU"/>
+        </w:rPr>
+        <w:t>(</w:t>
+      </w:r>
+      <w:proofErr w:type="gramEnd"/>
+      <w:r>
+        <w:rPr>
+          <w:rFonts w:ascii="Consolas" w:eastAsia="Times New Roman" w:hAnsi="Consolas"/>
+          <w:color w:val="A31515"/>
+          <w:lang w:val="en-US" w:eastAsia="ru-RU"/>
+        </w:rPr>
+        <w:t>"%s %s"</w:t>
+      </w:r>
+      <w:r>
+        <w:rPr>
+          <w:rFonts w:ascii="Consolas" w:eastAsia="Times New Roman" w:hAnsi="Consolas"/>
+          <w:color w:val="000000"/>
+          <w:lang w:val="en-US" w:eastAsia="ru-RU"/>
+        </w:rPr>
+        <w:t xml:space="preserve">, </w:t>
+      </w:r>
+      <w:r>
+        <w:rPr>
+          <w:rFonts w:ascii="Consolas" w:eastAsia="Times New Roman" w:hAnsi="Consolas"/>
+          <w:color w:val="A31515"/>
+          <w:lang w:val="en-US" w:eastAsia="ru-RU"/>
+        </w:rPr>
+        <w:t>"hello"</w:t>
+      </w:r>
+      <w:r>
+        <w:rPr>
+          <w:rFonts w:ascii="Consolas" w:eastAsia="Times New Roman" w:hAnsi="Consolas"/>
+          <w:color w:val="000000"/>
+          <w:lang w:val="en-US" w:eastAsia="ru-RU"/>
+        </w:rPr>
+        <w:t xml:space="preserve">, </w:t>
+      </w:r>
+      <w:r>
+        <w:rPr>
+          <w:rFonts w:ascii="Consolas" w:eastAsia="Times New Roman" w:hAnsi="Consolas"/>
+          <w:color w:val="A31515"/>
+          <w:lang w:val="en-US" w:eastAsia="ru-RU"/>
+        </w:rPr>
+        <w:t>"world"</w:t>
+      </w:r>
+      <w:r>
+        <w:rPr>
+          <w:rFonts w:ascii="Consolas" w:eastAsia="Times New Roman" w:hAnsi="Consolas"/>
+          <w:color w:val="000000"/>
+          <w:lang w:val="en-US" w:eastAsia="ru-RU"/>
+        </w:rPr>
+        <w:t>)</w:t>
+      </w:r>
+      <w:r>
+        <w:t>выведет</w:t>
+      </w:r>
+      <w:r>
+        <w:rPr>
+          <w:lang w:val="en-US"/>
+        </w:rPr>
+        <w:t xml:space="preserve"> </w:t>
+      </w:r>
+      <w:r>
+        <w:rPr>
+          <w:b/>
+          <w:bCs/>
+          <w:lang w:val="en-US"/>
+        </w:rPr>
+        <w:t>«</w:t>
+      </w:r>
+      <w:r>
+        <w:rPr>
+          <w:b/>
+          <w:bCs/>
+          <w:lang w:val="en-US"/>
+        </w:rPr>
+        <w:t>hello world</w:t>
+      </w:r>
+      <w:r>
+        <w:rPr>
+          <w:b/>
+          <w:bCs/>
+          <w:lang w:val="en-US"/>
+        </w:rPr>
+        <w:t>»</w:t>
+      </w:r>
+      <w:r>
+        <w:rPr>
+          <w:lang w:val="en-US"/>
+        </w:rPr>
+        <w:t xml:space="preserve">, </w:t>
+      </w:r>
+      <w:r>
+        <w:t>в</w:t>
+      </w:r>
+      <w:r>
+        <w:rPr>
+          <w:lang w:val="en-US"/>
+        </w:rPr>
+        <w:t xml:space="preserve"> </w:t>
+      </w:r>
+      <w:r>
+        <w:t>то</w:t>
+      </w:r>
+      <w:r>
+        <w:rPr>
+          <w:lang w:val="en-US"/>
+        </w:rPr>
+        <w:t xml:space="preserve"> </w:t>
+      </w:r>
+      <w:r>
+        <w:t>время</w:t>
+      </w:r>
+      <w:r>
+        <w:rPr>
+          <w:lang w:val="en-US"/>
+        </w:rPr>
+        <w:t xml:space="preserve"> </w:t>
+      </w:r>
+      <w:r>
+        <w:t>как</w:t>
+      </w:r>
+      <w:r>
+        <w:rPr>
+          <w:lang w:val="en-US"/>
+        </w:rPr>
+        <w:t xml:space="preserve"> </w:t>
+      </w:r>
+      <w:proofErr w:type="spellStart"/>
+      <w:r>
+        <w:rPr>
+          <w:rFonts w:ascii="Consolas" w:eastAsia="Times New Roman" w:hAnsi="Consolas"/>
+          <w:color w:val="000000"/>
+          <w:lang w:val="en-US" w:eastAsia="ru-RU"/>
+        </w:rPr>
+        <w:t>printf</w:t>
+      </w:r>
+      <w:proofErr w:type="spellEnd"/>
+      <w:r>
+        <w:rPr>
+          <w:rFonts w:ascii="Consolas" w:eastAsia="Times New Roman" w:hAnsi="Consolas"/>
+          <w:color w:val="000000"/>
+          <w:lang w:val="en-US" w:eastAsia="ru-RU"/>
+        </w:rPr>
+        <w:t>(</w:t>
+      </w:r>
+      <w:r>
+        <w:rPr>
+          <w:rFonts w:ascii="Consolas" w:eastAsia="Times New Roman" w:hAnsi="Consolas"/>
+          <w:color w:val="A31515"/>
+          <w:lang w:val="en-US" w:eastAsia="ru-RU"/>
+        </w:rPr>
+        <w:t>"%2$s %1$s"</w:t>
+      </w:r>
+      <w:r>
+        <w:rPr>
+          <w:rFonts w:ascii="Consolas" w:eastAsia="Times New Roman" w:hAnsi="Consolas"/>
+          <w:color w:val="000000"/>
+          <w:lang w:val="en-US" w:eastAsia="ru-RU"/>
+        </w:rPr>
+        <w:t xml:space="preserve">, </w:t>
+      </w:r>
+      <w:r>
+        <w:rPr>
+          <w:rFonts w:ascii="Consolas" w:eastAsia="Times New Roman" w:hAnsi="Consolas"/>
+          <w:color w:val="A31515"/>
+          <w:lang w:val="en-US" w:eastAsia="ru-RU"/>
+        </w:rPr>
+        <w:t>"hello"</w:t>
+      </w:r>
+      <w:r>
+        <w:rPr>
+          <w:rFonts w:ascii="Consolas" w:eastAsia="Times New Roman" w:hAnsi="Consolas"/>
+          <w:color w:val="000000"/>
+          <w:lang w:val="en-US" w:eastAsia="ru-RU"/>
+        </w:rPr>
+        <w:t xml:space="preserve">, </w:t>
+      </w:r>
+      <w:r>
+        <w:rPr>
+          <w:rFonts w:ascii="Consolas" w:eastAsia="Times New Roman" w:hAnsi="Consolas"/>
+          <w:color w:val="A31515"/>
+          <w:lang w:val="en-US" w:eastAsia="ru-RU"/>
+        </w:rPr>
+        <w:t>"world"</w:t>
+      </w:r>
+      <w:r>
+        <w:rPr>
+          <w:rFonts w:ascii="Consolas" w:eastAsia="Times New Roman" w:hAnsi="Consolas"/>
+          <w:color w:val="000000"/>
+          <w:lang w:val="en-US" w:eastAsia="ru-RU"/>
+        </w:rPr>
+        <w:t>)</w:t>
+      </w:r>
+      <w:r>
+        <w:rPr>
+          <w:rFonts w:ascii="Consolas" w:eastAsia="Times New Roman" w:hAnsi="Consolas"/>
+          <w:color w:val="000000"/>
+          <w:lang w:val="en-US" w:eastAsia="ru-RU"/>
+        </w:rPr>
+        <w:t xml:space="preserve"> </w:t>
+      </w:r>
+      <w:r>
+        <w:t>выведет</w:t>
+      </w:r>
+      <w:r>
+        <w:rPr>
+          <w:lang w:val="en-US"/>
+        </w:rPr>
+        <w:t xml:space="preserve"> «</w:t>
+      </w:r>
+      <w:r>
+        <w:rPr>
+          <w:b/>
+          <w:bCs/>
+          <w:lang w:val="en-US"/>
+        </w:rPr>
+        <w:t>world hello</w:t>
+      </w:r>
+      <w:r>
+        <w:rPr>
+          <w:b/>
+          <w:bCs/>
+          <w:lang w:val="en-US"/>
+        </w:rPr>
+        <w:t>»</w:t>
+      </w:r>
+      <w:r>
+        <w:rPr>
+          <w:lang w:val="en-US"/>
+        </w:rPr>
+        <w:t>.</w:t>
+      </w:r>
+      <w:r>
+        <w:rPr>
+          <w:lang w:val="en-US"/>
+        </w:rPr>
+        <w:t xml:space="preserve"> </w:t>
+      </w:r>
+      <w:r>
+        <w:t>Использование данного модификатора может упростить решение задач</w:t>
+      </w:r>
+      <w:r>
+        <w:t xml:space="preserve"> на </w:t>
+      </w:r>
+      <w:r>
+        <w:rPr>
+          <w:lang w:val="en-US"/>
+        </w:rPr>
+        <w:t>Unix</w:t>
+      </w:r>
+      <w:r>
+        <w:t>-</w:t>
+      </w:r>
+      <w:r>
+        <w:t xml:space="preserve">подобных системах, поскольку фактически позволяет осуществлять почти произвольное чтение с помощью </w:t>
+      </w:r>
+      <w:proofErr w:type="spellStart"/>
+      <w:proofErr w:type="gramStart"/>
+      <w:r>
+        <w:rPr>
+          <w:lang w:val="en-US"/>
+        </w:rPr>
+        <w:t>printf</w:t>
+      </w:r>
+      <w:proofErr w:type="spellEnd"/>
+      <w:r>
+        <w:t>(</w:t>
+      </w:r>
+      <w:proofErr w:type="gramEnd"/>
+      <w:r>
+        <w:t>).</w:t>
+      </w:r>
+    </w:p>
+    <w:p>
+      <w:pPr>
+        <w:shd w:val="clear" w:color="auto" w:fill="FFFFFE"/>
+        <w:spacing w:line="285" w:lineRule="atLeast"/>
+        <w:rPr>
+          <w:lang w:val="en-US"/>
+        </w:rPr>
+      </w:pPr>
+    </w:p>
     <w:p>
       <w:pPr>
         <w:spacing w:after="160"/>
         <w:ind w:firstLine="0"/>
-        <w:jc w:val="left"/>
         <w:rPr>
           <w:b/>
         </w:rPr>
@@ -4797,14 +5602,22 @@
         <w:t>, в который записываются вводимые данные</w:t>
       </w:r>
       <w:r>
-        <w:t xml:space="preserve">. Буфер на стеке обычно имеет фиксированный размер (хотя не всегда, см. </w:t>
-      </w:r>
+        <w:t>. Буфер на стеке обычно имеет фиксированный размер (</w:t>
+      </w:r>
+      <w:r>
+        <w:t>но</w:t>
+      </w:r>
+      <w:r>
+        <w:t xml:space="preserve"> не всегда, см. </w:t>
+      </w:r>
+      <w:proofErr w:type="spellStart"/>
       <w:r>
         <w:rPr>
           <w:lang w:val="en-US"/>
         </w:rPr>
         <w:t>alloca</w:t>
       </w:r>
+      <w:proofErr w:type="spellEnd"/>
       <w:r>
         <w:t>). При этом буфер не может быть большим, т.к. максимальный размер всего стека ограничен</w:t>
       </w:r>
@@ -4819,12 +5632,14 @@
       <w:r>
         <w:t xml:space="preserve">Из-за того, что размер буфера фиксирован, программист обязан проверять размер вводимых данных, дабы избежать выхода данных за пределы буфера. Однако стандартные функции </w:t>
       </w:r>
+      <w:proofErr w:type="spellStart"/>
       <w:r>
         <w:rPr>
           <w:lang w:val="en-US"/>
         </w:rPr>
         <w:t>scanf</w:t>
       </w:r>
+      <w:proofErr w:type="spellEnd"/>
       <w:r>
         <w:t xml:space="preserve">, </w:t>
       </w:r>
@@ -4840,12 +5655,14 @@
       <w:r>
         <w:t xml:space="preserve">и </w:t>
       </w:r>
+      <w:proofErr w:type="spellStart"/>
       <w:r>
         <w:rPr>
           <w:lang w:val="en-US"/>
         </w:rPr>
         <w:t>strcpy</w:t>
       </w:r>
+      <w:proofErr w:type="spellEnd"/>
       <w:r>
         <w:t xml:space="preserve"> </w:t>
       </w:r>
@@ -4902,9 +5719,59 @@
       <w:r>
         <w:t>ввода строки «</w:t>
       </w:r>
-      <w:r>
-        <w:t>Lorem ipsum dolor sit amet, consectetur adipiscing</w:t>
-      </w:r>
+      <w:proofErr w:type="spellStart"/>
+      <w:r>
+        <w:t>Lorem</w:t>
+      </w:r>
+      <w:proofErr w:type="spellEnd"/>
+      <w:r>
+        <w:t xml:space="preserve"> </w:t>
+      </w:r>
+      <w:proofErr w:type="spellStart"/>
+      <w:r>
+        <w:t>ipsum</w:t>
+      </w:r>
+      <w:proofErr w:type="spellEnd"/>
+      <w:r>
+        <w:t xml:space="preserve"> </w:t>
+      </w:r>
+      <w:proofErr w:type="spellStart"/>
+      <w:r>
+        <w:t>dolor</w:t>
+      </w:r>
+      <w:proofErr w:type="spellEnd"/>
+      <w:r>
+        <w:t xml:space="preserve"> </w:t>
+      </w:r>
+      <w:proofErr w:type="spellStart"/>
+      <w:r>
+        <w:t>sit</w:t>
+      </w:r>
+      <w:proofErr w:type="spellEnd"/>
+      <w:r>
+        <w:t xml:space="preserve"> </w:t>
+      </w:r>
+      <w:proofErr w:type="spellStart"/>
+      <w:r>
+        <w:t>amet</w:t>
+      </w:r>
+      <w:proofErr w:type="spellEnd"/>
+      <w:r>
+        <w:t xml:space="preserve">, </w:t>
+      </w:r>
+      <w:proofErr w:type="spellStart"/>
+      <w:r>
+        <w:t>consectetur</w:t>
+      </w:r>
+      <w:proofErr w:type="spellEnd"/>
+      <w:r>
+        <w:t xml:space="preserve"> </w:t>
+      </w:r>
+      <w:proofErr w:type="spellStart"/>
+      <w:r>
+        <w:t>adipiscing</w:t>
+      </w:r>
+      <w:proofErr w:type="spellEnd"/>
       <w:r>
         <w:t>»</w:t>
       </w:r>
@@ -4979,12 +5846,14 @@
                 <w:lang w:val="en-US"/>
               </w:rPr>
             </w:pPr>
+            <w:proofErr w:type="spellStart"/>
             <w:r>
               <w:rPr>
                 <w:lang w:val="en-US"/>
               </w:rPr>
               <w:t>dipiscing</w:t>
             </w:r>
+            <w:proofErr w:type="spellEnd"/>
           </w:p>
         </w:tc>
       </w:tr>
@@ -5050,6 +5919,7 @@
                 <w:lang w:val="en-US"/>
               </w:rPr>
             </w:pPr>
+            <w:proofErr w:type="spellStart"/>
             <w:r>
               <w:rPr>
                 <w:lang w:val="en-US"/>
@@ -5068,6 +5938,7 @@
               </w:rPr>
               <w:t>a</w:t>
             </w:r>
+            <w:proofErr w:type="spellEnd"/>
           </w:p>
         </w:tc>
       </w:tr>
@@ -5238,6 +6109,7 @@
               <w:ind w:firstLine="0"/>
               <w:jc w:val="center"/>
             </w:pPr>
+            <w:proofErr w:type="spellStart"/>
             <w:r>
               <w:rPr>
                 <w:lang w:val="en-US"/>
@@ -5256,6 +6128,7 @@
               </w:rPr>
               <w:t>conse</w:t>
             </w:r>
+            <w:proofErr w:type="spellEnd"/>
           </w:p>
         </w:tc>
       </w:tr>
@@ -5285,7 +6158,21 @@
               <w:rPr>
                 <w:lang w:val="en-US"/>
               </w:rPr>
-              <w:t>long long x</w:t>
+              <w:t xml:space="preserve">long </w:t>
+            </w:r>
+            <w:proofErr w:type="spellStart"/>
+            <w:r>
+              <w:rPr>
+                <w:lang w:val="en-US"/>
+              </w:rPr>
+              <w:t>long</w:t>
+            </w:r>
+            <w:proofErr w:type="spellEnd"/>
+            <w:r>
+              <w:rPr>
+                <w:lang w:val="en-US"/>
+              </w:rPr>
+              <w:t xml:space="preserve"> x</w:t>
             </w:r>
           </w:p>
         </w:tc>
@@ -5324,6 +6211,7 @@
               <w:ind w:firstLine="0"/>
               <w:jc w:val="center"/>
             </w:pPr>
+            <w:proofErr w:type="spellStart"/>
             <w:r>
               <w:rPr>
                 <w:lang w:val="en-US"/>
@@ -5354,6 +6242,7 @@
               </w:rPr>
               <w:t>am</w:t>
             </w:r>
+            <w:proofErr w:type="spellEnd"/>
             <w:r>
               <w:t xml:space="preserve"> </w:t>
             </w:r>
@@ -5386,7 +6275,21 @@
               <w:rPr>
                 <w:lang w:val="en-US"/>
               </w:rPr>
-              <w:t>char S[16]</w:t>
+              <w:t xml:space="preserve">char </w:t>
+            </w:r>
+            <w:proofErr w:type="gramStart"/>
+            <w:r>
+              <w:rPr>
+                <w:lang w:val="en-US"/>
+              </w:rPr>
+              <w:t>S[</w:t>
+            </w:r>
+            <w:proofErr w:type="gramEnd"/>
+            <w:r>
+              <w:rPr>
+                <w:lang w:val="en-US"/>
+              </w:rPr>
+              <w:t>16]</w:t>
             </w:r>
           </w:p>
         </w:tc>
@@ -5428,6 +6331,7 @@
                 <w:lang w:val="en-US"/>
               </w:rPr>
             </w:pPr>
+            <w:proofErr w:type="spellStart"/>
             <w:r>
               <w:rPr>
                 <w:lang w:val="en-US"/>
@@ -5446,12 +6350,14 @@
               </w:rPr>
               <w:t>dolo</w:t>
             </w:r>
+            <w:proofErr w:type="spellEnd"/>
             <w:r>
               <w:rPr>
                 <w:lang w:val="en-US"/>
               </w:rPr>
               <w:br/>
             </w:r>
+            <w:proofErr w:type="spellStart"/>
             <w:r>
               <w:rPr>
                 <w:lang w:val="en-US"/>
@@ -5470,6 +6376,7 @@
               </w:rPr>
               <w:t>ip</w:t>
             </w:r>
+            <w:proofErr w:type="spellEnd"/>
           </w:p>
         </w:tc>
       </w:tr>
@@ -5501,10 +6408,8 @@
       <w:r>
         <w:t>В большинстве случаев подобное поведение не является желательным, однако возможность менять значения переменных и/или адрес возврата, изменяя тем самым ход выполнения программы, могут быть полезны для достижения определенных целей.</w:t>
       </w:r>
-    </w:p>
-    <w:p>
-      <w:r>
-        <w:t xml:space="preserve">Переполнение буфера с помощью ввода-вывода </w:t>
+      <w:r>
+        <w:t xml:space="preserve"> </w:t>
       </w:r>
     </w:p>
     <w:p>
@@ -5513,48 +6418,50 @@
       </w:pPr>
       <w:bookmarkStart w:id="8" w:name="_Toc100830107"/>
       <w:r>
+        <w:t>Перезапись переменных</w:t>
+      </w:r>
+      <w:r>
+        <w:t xml:space="preserve"> и регистров</w:t>
+      </w:r>
+      <w:bookmarkEnd w:id="8"/>
+    </w:p>
+    <w:p>
+      <w:r>
+        <w:t xml:space="preserve">Перезапись значения переменной становится возможной, если </w:t>
+      </w:r>
+      <w:r>
+        <w:t>переменные на стеке находятся над буфером</w:t>
+      </w:r>
+      <w:r>
+        <w:t xml:space="preserve"> (</w:t>
+      </w:r>
+      <w:r>
+        <w:t xml:space="preserve">переменная </w:t>
+      </w:r>
+      <w:r>
+        <w:rPr>
+          <w:i/>
+          <w:iCs/>
+          <w:lang w:val="en-US"/>
+        </w:rPr>
+        <w:t>x</w:t>
+      </w:r>
+      <w:r>
+        <w:t xml:space="preserve"> </w:t>
+      </w:r>
+      <w:r>
+        <w:t>на рисунке 1</w:t>
+      </w:r>
+      <w:r>
+        <w:t>)</w:t>
+      </w:r>
+      <w:r>
+        <w:t>.</w:t>
+      </w:r>
+    </w:p>
+    <w:p>
+      <w:r>
         <w:lastRenderedPageBreak/>
-        <w:t>Перезапись переменных</w:t>
-      </w:r>
-      <w:r>
-        <w:t xml:space="preserve"> и регистров</w:t>
-      </w:r>
-      <w:bookmarkEnd w:id="8"/>
-    </w:p>
-    <w:p>
-      <w:r>
-        <w:t xml:space="preserve">Перезапись значения переменной становится возможной, если </w:t>
-      </w:r>
-      <w:r>
-        <w:t>переменные на стеке находятся над буфером</w:t>
-      </w:r>
-      <w:r>
-        <w:t xml:space="preserve"> (</w:t>
-      </w:r>
-      <w:r>
-        <w:t xml:space="preserve">переменная </w:t>
-      </w:r>
-      <w:r>
-        <w:rPr>
-          <w:lang w:val="en-US"/>
-        </w:rPr>
-        <w:t>x</w:t>
-      </w:r>
-      <w:r>
-        <w:t xml:space="preserve"> </w:t>
-      </w:r>
-      <w:r>
-        <w:t>на рисунке 1</w:t>
-      </w:r>
-      <w:r>
-        <w:t>)</w:t>
-      </w:r>
-      <w:r>
-        <w:t>.</w:t>
-      </w:r>
-    </w:p>
-    <w:p>
-      <w:r>
         <w:t>Стоит отметить, что в настоящее время компиляторы стараются удерживать локальные переменные в регистрах, и используют стек только, если все регистры уже использованы</w:t>
       </w:r>
       <w:r>
@@ -5972,8 +6879,21 @@
               <w:ind w:firstLine="0"/>
             </w:pPr>
             <w:r>
-              <w:t>mov rcx, rax</w:t>
-            </w:r>
+              <w:t xml:space="preserve">mov </w:t>
+            </w:r>
+            <w:proofErr w:type="spellStart"/>
+            <w:r>
+              <w:t>rcx</w:t>
+            </w:r>
+            <w:proofErr w:type="spellEnd"/>
+            <w:r>
+              <w:t xml:space="preserve">, </w:t>
+            </w:r>
+            <w:proofErr w:type="spellStart"/>
+            <w:r>
+              <w:t>rax</w:t>
+            </w:r>
+            <w:proofErr w:type="spellEnd"/>
           </w:p>
         </w:tc>
         <w:tc>
@@ -6124,7 +7044,21 @@
               <w:rPr>
                 <w:lang w:val="en-US"/>
               </w:rPr>
-              <w:t>long long x</w:t>
+              <w:t xml:space="preserve">long </w:t>
+            </w:r>
+            <w:proofErr w:type="spellStart"/>
+            <w:r>
+              <w:rPr>
+                <w:lang w:val="en-US"/>
+              </w:rPr>
+              <w:t>long</w:t>
+            </w:r>
+            <w:proofErr w:type="spellEnd"/>
+            <w:r>
+              <w:rPr>
+                <w:lang w:val="en-US"/>
+              </w:rPr>
+              <w:t xml:space="preserve"> x</w:t>
             </w:r>
           </w:p>
         </w:tc>
@@ -6216,7 +7150,21 @@
               <w:rPr>
                 <w:lang w:val="en-US"/>
               </w:rPr>
-              <w:t>char S[16]</w:t>
+              <w:t xml:space="preserve">char </w:t>
+            </w:r>
+            <w:proofErr w:type="gramStart"/>
+            <w:r>
+              <w:rPr>
+                <w:lang w:val="en-US"/>
+              </w:rPr>
+              <w:t>S[</w:t>
+            </w:r>
+            <w:proofErr w:type="gramEnd"/>
+            <w:r>
+              <w:rPr>
+                <w:lang w:val="en-US"/>
+              </w:rPr>
+              <w:t>16]</w:t>
             </w:r>
           </w:p>
         </w:tc>
@@ -6295,19 +7243,19 @@
     <w:p/>
     <w:p>
       <w:r>
-        <w:t xml:space="preserve">Стоит отметить, что итоговый адрес становится известен только после начала выполнения программы. Если программа всегда загружается по одному и тому же адресу, то целевой адрес достаточно узнать один раз. При использовании отладчика задача расчета целевого адреса вовсе отсутствует, т.к. адрес любой переменной и любой точки кода можно </w:t>
+        <w:t>Стоит отметить, что итоговый адрес становится известен только после начала выполнения программы. Если программа всегда загружается по одному и тому же адресу, то целевой адрес достаточно узнать один раз. При использовании отладчика задача расчета целевого адреса вовсе отсутствует, т.к. адрес любой переменной и любой точки кода можно просто посмотреть, однако при осуществлении реальных атак возможности подключить отладчик к процессу нет.</w:t>
+      </w:r>
+    </w:p>
+    <w:p>
+      <w:r>
+        <w:t>Стоит также отметить, что данные в пределах одного сегмента имею</w:t>
+      </w:r>
+      <w:r>
+        <w:t xml:space="preserve">т то же самое расположение друг относительно друга. Например, пусть 2 </w:t>
       </w:r>
       <w:r>
         <w:lastRenderedPageBreak/>
-        <w:t>просто посмотреть, однако при осуществлении реальных атак возможности подключить отладчик к процессу нет.</w:t>
-      </w:r>
-    </w:p>
-    <w:p>
-      <w:r>
-        <w:t>Стоит также отметить, что данные в пределах одного сегмента имею</w:t>
-      </w:r>
-      <w:r>
-        <w:t xml:space="preserve">т то же самое расположение друг относительно друга. Например, пусть 2 инструкции </w:t>
+        <w:t xml:space="preserve">инструкции </w:t>
       </w:r>
       <w:r>
         <w:rPr>
@@ -6417,8 +7365,13 @@
       <w:bookmarkEnd w:id="10"/>
     </w:p>
     <w:p>
-      <w:r>
-        <w:t>Опкоды инструкций являются обычными двоичными числами. Как следствие, введенная строка может быть вполне проинтерпретирована,</w:t>
+      <w:proofErr w:type="spellStart"/>
+      <w:r>
+        <w:t>Опкоды</w:t>
+      </w:r>
+      <w:proofErr w:type="spellEnd"/>
+      <w:r>
+        <w:t xml:space="preserve"> инструкций являются обычными двоичными числами. Как следствие, введенная строка может быть вполне проинтерпретирована,</w:t>
       </w:r>
       <w:r>
         <w:t xml:space="preserve"> </w:t>
@@ -6448,12 +7401,14 @@
           <w:lang w:val="ru-RU"/>
         </w:rPr>
       </w:pPr>
+      <w:proofErr w:type="spellStart"/>
       <w:r>
         <w:rPr>
           <w:rStyle w:val="ASM0"/>
         </w:rPr>
         <w:t>xor</w:t>
       </w:r>
+      <w:proofErr w:type="spellEnd"/>
       <w:r>
         <w:rPr>
           <w:rStyle w:val="ASM0"/>
@@ -6461,12 +7416,15 @@
         </w:rPr>
         <w:t xml:space="preserve"> </w:t>
       </w:r>
+      <w:proofErr w:type="spellStart"/>
+      <w:proofErr w:type="gramStart"/>
       <w:r>
         <w:rPr>
           <w:rStyle w:val="ASM0"/>
         </w:rPr>
         <w:t>rcx</w:t>
       </w:r>
+      <w:proofErr w:type="spellEnd"/>
       <w:r>
         <w:rPr>
           <w:rStyle w:val="ASM0"/>
@@ -6474,12 +7432,15 @@
         </w:rPr>
         <w:t>,</w:t>
       </w:r>
+      <w:proofErr w:type="spellStart"/>
       <w:r>
         <w:rPr>
           <w:rStyle w:val="ASM0"/>
         </w:rPr>
         <w:t>rcx</w:t>
       </w:r>
+      <w:proofErr w:type="spellEnd"/>
+      <w:proofErr w:type="gramEnd"/>
       <w:r>
         <w:rPr>
           <w:rStyle w:val="ASM0"/>
@@ -6502,12 +7463,14 @@
         </w:rPr>
         <w:t xml:space="preserve"> </w:t>
       </w:r>
+      <w:proofErr w:type="spellStart"/>
       <w:r>
         <w:rPr>
           <w:rStyle w:val="ASM0"/>
         </w:rPr>
         <w:t>eax</w:t>
       </w:r>
+      <w:proofErr w:type="spellEnd"/>
       <w:r>
         <w:rPr>
           <w:rStyle w:val="ASM0"/>
@@ -6515,12 +7478,14 @@
         </w:rPr>
         <w:t>, 0</w:t>
       </w:r>
+      <w:proofErr w:type="spellStart"/>
       <w:r>
         <w:rPr>
           <w:rStyle w:val="ASM0"/>
         </w:rPr>
         <w:t>xAABBCCDD</w:t>
       </w:r>
+      <w:proofErr w:type="spellEnd"/>
     </w:p>
     <w:p>
       <w:r>
@@ -6549,54 +7514,66 @@
         </w:rPr>
         <w:t>31 0</w:t>
       </w:r>
+      <w:proofErr w:type="spellStart"/>
       <w:r>
         <w:t>xC</w:t>
       </w:r>
+      <w:proofErr w:type="spellEnd"/>
       <w:r>
         <w:rPr>
           <w:lang w:val="ru-RU"/>
         </w:rPr>
         <w:t>9 0</w:t>
       </w:r>
+      <w:proofErr w:type="spellStart"/>
       <w:r>
         <w:t>xB</w:t>
       </w:r>
+      <w:proofErr w:type="spellEnd"/>
       <w:r>
         <w:rPr>
           <w:lang w:val="ru-RU"/>
         </w:rPr>
         <w:t>8 0</w:t>
       </w:r>
+      <w:proofErr w:type="spellStart"/>
       <w:r>
         <w:t>xDD</w:t>
       </w:r>
+      <w:proofErr w:type="spellEnd"/>
       <w:r>
         <w:rPr>
           <w:lang w:val="ru-RU"/>
         </w:rPr>
         <w:t xml:space="preserve"> 0</w:t>
       </w:r>
+      <w:proofErr w:type="spellStart"/>
       <w:r>
         <w:t>xCC</w:t>
       </w:r>
+      <w:proofErr w:type="spellEnd"/>
       <w:r>
         <w:rPr>
           <w:lang w:val="ru-RU"/>
         </w:rPr>
         <w:t xml:space="preserve"> 0</w:t>
       </w:r>
+      <w:proofErr w:type="spellStart"/>
       <w:r>
         <w:t>xBB</w:t>
       </w:r>
+      <w:proofErr w:type="spellEnd"/>
       <w:r>
         <w:rPr>
           <w:lang w:val="ru-RU"/>
         </w:rPr>
         <w:t xml:space="preserve"> 0</w:t>
       </w:r>
+      <w:proofErr w:type="spellStart"/>
       <w:r>
         <w:t>xAA</w:t>
       </w:r>
+      <w:proofErr w:type="spellEnd"/>
     </w:p>
     <w:p>
       <w:r>
@@ -6607,8 +7584,17 @@
           <w:rStyle w:val="ASM0"/>
           <w:lang w:val="ru-RU"/>
         </w:rPr>
-        <w:t>1É¸ÝÌ»ª</w:t>
-      </w:r>
+        <w:t>1É¸</w:t>
+      </w:r>
+      <w:proofErr w:type="gramStart"/>
+      <w:r>
+        <w:rPr>
+          <w:rStyle w:val="ASM0"/>
+          <w:lang w:val="ru-RU"/>
+        </w:rPr>
+        <w:t>ÝÌ»ª</w:t>
+      </w:r>
+      <w:proofErr w:type="gramEnd"/>
     </w:p>
     <w:p>
       <w:r>
@@ -6659,7 +7645,13 @@
         <w:t xml:space="preserve">. В начале кода вставляется длинная последовательность таких инструкций, и при попадании на любую из них </w:t>
       </w:r>
       <w:r>
-        <w:t>исполнение постепенно доходит до требуемого кода (т.е. не требуется точного попадания в начало кода).</w:t>
+        <w:t xml:space="preserve">исполнение постепенно доходит до требуемого кода (т.е. не требуется точного попадания </w:t>
+      </w:r>
+      <w:r>
+        <w:t>на</w:t>
+      </w:r>
+      <w:r>
+        <w:t xml:space="preserve"> начало кода).</w:t>
       </w:r>
     </w:p>
     <w:p>
@@ -6690,13 +7682,23 @@
         <w:t>Наиболее надежным и простым методом защиты является использование функций, поддерживающих указание максимального размера буфера</w:t>
       </w:r>
       <w:r>
-        <w:t xml:space="preserve"> ()</w:t>
+        <w:t xml:space="preserve"> (</w:t>
+      </w:r>
+      <w:r>
+        <w:t>таблица 3</w:t>
+      </w:r>
+      <w:r>
+        <w:t>)</w:t>
       </w:r>
       <w:r>
         <w:t>.</w:t>
       </w:r>
     </w:p>
-    <w:p>
+    <w:p/>
+    <w:p>
+      <w:pPr>
+        <w:ind w:firstLine="0"/>
+      </w:pPr>
       <w:r>
         <w:t>Таблица 3. Уязвимые функции и их безопасные аналоги.</w:t>
       </w:r>
@@ -6803,19 +7805,46 @@
                 <w:szCs w:val="24"/>
               </w:rPr>
             </w:pPr>
+            <w:proofErr w:type="spellStart"/>
+            <w:proofErr w:type="gramStart"/>
             <w:r>
               <w:rPr>
                 <w:sz w:val="24"/>
                 <w:szCs w:val="24"/>
               </w:rPr>
-              <w:t xml:space="preserve">fgets(buffer, </w:t>
-            </w:r>
+              <w:t>fgets</w:t>
+            </w:r>
+            <w:proofErr w:type="spellEnd"/>
             <w:r>
               <w:rPr>
                 <w:sz w:val="24"/>
                 <w:szCs w:val="24"/>
               </w:rPr>
-              <w:t xml:space="preserve">bufsize, </w:t>
+              <w:t>(</w:t>
+            </w:r>
+            <w:proofErr w:type="gramEnd"/>
+            <w:r>
+              <w:rPr>
+                <w:sz w:val="24"/>
+                <w:szCs w:val="24"/>
+              </w:rPr>
+              <w:t xml:space="preserve">buffer, </w:t>
+            </w:r>
+            <w:proofErr w:type="spellStart"/>
+            <w:r>
+              <w:rPr>
+                <w:sz w:val="24"/>
+                <w:szCs w:val="24"/>
+              </w:rPr>
+              <w:t>bufsize</w:t>
+            </w:r>
+            <w:proofErr w:type="spellEnd"/>
+            <w:r>
+              <w:rPr>
+                <w:sz w:val="24"/>
+                <w:szCs w:val="24"/>
+              </w:rPr>
+              <w:t xml:space="preserve">, </w:t>
             </w:r>
             <w:r>
               <w:rPr>
@@ -6861,12 +7890,30 @@
                 <w:szCs w:val="24"/>
               </w:rPr>
             </w:pPr>
+            <w:proofErr w:type="spellStart"/>
+            <w:proofErr w:type="gramStart"/>
             <w:r>
               <w:rPr>
                 <w:sz w:val="24"/>
                 <w:szCs w:val="24"/>
               </w:rPr>
-              <w:t>scanf(“%s”, buffer)</w:t>
+              <w:t>scanf</w:t>
+            </w:r>
+            <w:proofErr w:type="spellEnd"/>
+            <w:r>
+              <w:rPr>
+                <w:sz w:val="24"/>
+                <w:szCs w:val="24"/>
+              </w:rPr>
+              <w:t>(</w:t>
+            </w:r>
+            <w:proofErr w:type="gramEnd"/>
+            <w:r>
+              <w:rPr>
+                <w:sz w:val="24"/>
+                <w:szCs w:val="24"/>
+              </w:rPr>
+              <w:t>“%s”, buffer)</w:t>
             </w:r>
           </w:p>
         </w:tc>
@@ -6885,12 +7932,53 @@
                 <w:szCs w:val="24"/>
               </w:rPr>
             </w:pPr>
+            <w:proofErr w:type="spellStart"/>
             <w:r>
               <w:rPr>
                 <w:sz w:val="24"/>
                 <w:szCs w:val="24"/>
               </w:rPr>
-              <w:t>scanf_s(“%s”, buffer, bufsize)</w:t>
+              <w:t>scanf_</w:t>
+            </w:r>
+            <w:proofErr w:type="gramStart"/>
+            <w:r>
+              <w:rPr>
+                <w:sz w:val="24"/>
+                <w:szCs w:val="24"/>
+              </w:rPr>
+              <w:t>s</w:t>
+            </w:r>
+            <w:proofErr w:type="spellEnd"/>
+            <w:r>
+              <w:rPr>
+                <w:sz w:val="24"/>
+                <w:szCs w:val="24"/>
+              </w:rPr>
+              <w:t>(</w:t>
+            </w:r>
+            <w:proofErr w:type="gramEnd"/>
+            <w:r>
+              <w:rPr>
+                <w:sz w:val="24"/>
+                <w:szCs w:val="24"/>
+              </w:rPr>
+              <w:t xml:space="preserve">“%s”, buffer, </w:t>
+            </w:r>
+            <w:proofErr w:type="spellStart"/>
+            <w:r>
+              <w:rPr>
+                <w:sz w:val="24"/>
+                <w:szCs w:val="24"/>
+              </w:rPr>
+              <w:t>bufsize</w:t>
+            </w:r>
+            <w:proofErr w:type="spellEnd"/>
+            <w:r>
+              <w:rPr>
+                <w:sz w:val="24"/>
+                <w:szCs w:val="24"/>
+              </w:rPr>
+              <w:t>)</w:t>
             </w:r>
           </w:p>
         </w:tc>
@@ -6911,12 +7999,30 @@
                 <w:szCs w:val="24"/>
               </w:rPr>
             </w:pPr>
+            <w:proofErr w:type="spellStart"/>
+            <w:proofErr w:type="gramStart"/>
             <w:r>
               <w:rPr>
                 <w:sz w:val="24"/>
                 <w:szCs w:val="24"/>
               </w:rPr>
-              <w:t>strcpy(buffer, from)</w:t>
+              <w:t>strcpy</w:t>
+            </w:r>
+            <w:proofErr w:type="spellEnd"/>
+            <w:r>
+              <w:rPr>
+                <w:sz w:val="24"/>
+                <w:szCs w:val="24"/>
+              </w:rPr>
+              <w:t>(</w:t>
+            </w:r>
+            <w:proofErr w:type="gramEnd"/>
+            <w:r>
+              <w:rPr>
+                <w:sz w:val="24"/>
+                <w:szCs w:val="24"/>
+              </w:rPr>
+              <w:t>buffer, from)</w:t>
             </w:r>
           </w:p>
         </w:tc>
@@ -6935,12 +8041,67 @@
                 <w:szCs w:val="24"/>
               </w:rPr>
             </w:pPr>
+            <w:proofErr w:type="spellStart"/>
+            <w:proofErr w:type="gramStart"/>
             <w:r>
               <w:rPr>
                 <w:sz w:val="24"/>
                 <w:szCs w:val="24"/>
               </w:rPr>
-              <w:t>strcpy_s(buffer, bufsize, from)</w:t>
+              <w:t>str</w:t>
+            </w:r>
+            <w:r>
+              <w:rPr>
+                <w:sz w:val="24"/>
+                <w:szCs w:val="24"/>
+              </w:rPr>
+              <w:t>ncpy</w:t>
+            </w:r>
+            <w:proofErr w:type="spellEnd"/>
+            <w:r>
+              <w:rPr>
+                <w:sz w:val="24"/>
+                <w:szCs w:val="24"/>
+              </w:rPr>
+              <w:t>(</w:t>
+            </w:r>
+            <w:proofErr w:type="gramEnd"/>
+            <w:r>
+              <w:rPr>
+                <w:sz w:val="24"/>
+                <w:szCs w:val="24"/>
+              </w:rPr>
+              <w:t>buffer</w:t>
+            </w:r>
+            <w:r>
+              <w:rPr>
+                <w:sz w:val="24"/>
+                <w:szCs w:val="24"/>
+              </w:rPr>
+              <w:t>, from</w:t>
+            </w:r>
+            <w:r>
+              <w:rPr>
+                <w:sz w:val="24"/>
+                <w:szCs w:val="24"/>
+              </w:rPr>
+              <w:t xml:space="preserve">, </w:t>
+            </w:r>
+            <w:proofErr w:type="spellStart"/>
+            <w:r>
+              <w:rPr>
+                <w:sz w:val="24"/>
+                <w:szCs w:val="24"/>
+              </w:rPr>
+              <w:t>bufsize</w:t>
+            </w:r>
+            <w:proofErr w:type="spellEnd"/>
+            <w:r>
+              <w:rPr>
+                <w:sz w:val="24"/>
+                <w:szCs w:val="24"/>
+              </w:rPr>
+              <w:t>)</w:t>
             </w:r>
           </w:p>
         </w:tc>
@@ -6961,12 +8122,30 @@
                 <w:szCs w:val="24"/>
               </w:rPr>
             </w:pPr>
+            <w:proofErr w:type="spellStart"/>
+            <w:proofErr w:type="gramStart"/>
             <w:r>
               <w:rPr>
                 <w:sz w:val="24"/>
                 <w:szCs w:val="24"/>
               </w:rPr>
-              <w:t>strcat(buffer, from)</w:t>
+              <w:t>strcat</w:t>
+            </w:r>
+            <w:proofErr w:type="spellEnd"/>
+            <w:r>
+              <w:rPr>
+                <w:sz w:val="24"/>
+                <w:szCs w:val="24"/>
+              </w:rPr>
+              <w:t>(</w:t>
+            </w:r>
+            <w:proofErr w:type="gramEnd"/>
+            <w:r>
+              <w:rPr>
+                <w:sz w:val="24"/>
+                <w:szCs w:val="24"/>
+              </w:rPr>
+              <w:t>buffer, from)</w:t>
             </w:r>
           </w:p>
         </w:tc>
@@ -6985,12 +8164,74 @@
                 <w:szCs w:val="24"/>
               </w:rPr>
             </w:pPr>
+            <w:proofErr w:type="spellStart"/>
+            <w:proofErr w:type="gramStart"/>
             <w:r>
               <w:rPr>
                 <w:sz w:val="24"/>
                 <w:szCs w:val="24"/>
               </w:rPr>
-              <w:t>strcat_s(buffer, bufsize, from)</w:t>
+              <w:t>str</w:t>
+            </w:r>
+            <w:r>
+              <w:rPr>
+                <w:sz w:val="24"/>
+                <w:szCs w:val="24"/>
+              </w:rPr>
+              <w:t>n</w:t>
+            </w:r>
+            <w:r>
+              <w:rPr>
+                <w:sz w:val="24"/>
+                <w:szCs w:val="24"/>
+              </w:rPr>
+              <w:t>cat</w:t>
+            </w:r>
+            <w:proofErr w:type="spellEnd"/>
+            <w:r>
+              <w:rPr>
+                <w:sz w:val="24"/>
+                <w:szCs w:val="24"/>
+              </w:rPr>
+              <w:t>(</w:t>
+            </w:r>
+            <w:proofErr w:type="gramEnd"/>
+            <w:r>
+              <w:rPr>
+                <w:sz w:val="24"/>
+                <w:szCs w:val="24"/>
+              </w:rPr>
+              <w:t>buffer</w:t>
+            </w:r>
+            <w:r>
+              <w:rPr>
+                <w:sz w:val="24"/>
+                <w:szCs w:val="24"/>
+              </w:rPr>
+              <w:t>, from</w:t>
+            </w:r>
+            <w:r>
+              <w:rPr>
+                <w:sz w:val="24"/>
+                <w:szCs w:val="24"/>
+              </w:rPr>
+              <w:t xml:space="preserve">, </w:t>
+            </w:r>
+            <w:proofErr w:type="spellStart"/>
+            <w:r>
+              <w:rPr>
+                <w:sz w:val="24"/>
+                <w:szCs w:val="24"/>
+              </w:rPr>
+              <w:t>bufsize</w:t>
+            </w:r>
+            <w:proofErr w:type="spellEnd"/>
+            <w:r>
+              <w:rPr>
+                <w:sz w:val="24"/>
+                <w:szCs w:val="24"/>
+              </w:rPr>
+              <w:t>)</w:t>
             </w:r>
           </w:p>
         </w:tc>
@@ -7009,20 +8250,23 @@
       </w:pPr>
       <w:bookmarkStart w:id="13" w:name="_Toc100830112"/>
       <w:r>
+        <w:t>Канарейки</w:t>
+      </w:r>
+      <w:bookmarkEnd w:id="13"/>
+    </w:p>
+    <w:p>
+      <w:r>
+        <w:t>Канарейкой называется специальное значение, которое кладется на стек между буфером и адресом возврата</w:t>
+      </w:r>
+      <w:r>
+        <w:t xml:space="preserve"> (см. рисунок 3)</w:t>
+      </w:r>
+      <w:r>
+        <w:t xml:space="preserve">. Данное значение </w:t>
+      </w:r>
+      <w:r>
         <w:lastRenderedPageBreak/>
-        <w:t>Канарейки</w:t>
-      </w:r>
-      <w:bookmarkEnd w:id="13"/>
-    </w:p>
-    <w:p>
-      <w:r>
-        <w:t>Канарейкой называется специальное значение, которое кладется на стек между буфером и адресом возврата</w:t>
-      </w:r>
-      <w:r>
-        <w:t xml:space="preserve"> (см. рисунок 3)</w:t>
-      </w:r>
-      <w:r>
-        <w:t>. Данное значение генерируется заново</w:t>
+        <w:t>генерируется заново</w:t>
       </w:r>
       <w:r>
         <w:t xml:space="preserve"> при каждом запуске программы</w:t>
@@ -7182,12 +8426,14 @@
                 <w:lang w:val="en-US"/>
               </w:rPr>
             </w:pPr>
+            <w:proofErr w:type="spellStart"/>
             <w:r>
               <w:rPr>
                 <w:lang w:val="en-US"/>
               </w:rPr>
               <w:t>dipiscin</w:t>
             </w:r>
+            <w:proofErr w:type="spellEnd"/>
           </w:p>
         </w:tc>
       </w:tr>
@@ -7219,12 +8465,14 @@
             <w:r>
               <w:t>=0</w:t>
             </w:r>
+            <w:proofErr w:type="spellStart"/>
             <w:r>
               <w:rPr>
                 <w:lang w:val="en-US"/>
               </w:rPr>
               <w:t>xAABB</w:t>
             </w:r>
+            <w:proofErr w:type="spellEnd"/>
           </w:p>
         </w:tc>
         <w:tc>
@@ -7268,6 +8516,7 @@
                 <w:lang w:val="en-US"/>
               </w:rPr>
             </w:pPr>
+            <w:proofErr w:type="spellStart"/>
             <w:r>
               <w:rPr>
                 <w:lang w:val="en-US"/>
@@ -7286,6 +8535,7 @@
               </w:rPr>
               <w:t>a</w:t>
             </w:r>
+            <w:proofErr w:type="spellEnd"/>
           </w:p>
         </w:tc>
       </w:tr>
@@ -7439,6 +8689,7 @@
               <w:ind w:firstLine="0"/>
               <w:jc w:val="center"/>
             </w:pPr>
+            <w:proofErr w:type="spellStart"/>
             <w:r>
               <w:rPr>
                 <w:lang w:val="en-US"/>
@@ -7457,6 +8708,7 @@
               </w:rPr>
               <w:t>conse</w:t>
             </w:r>
+            <w:proofErr w:type="spellEnd"/>
           </w:p>
         </w:tc>
       </w:tr>
@@ -7486,7 +8738,21 @@
               <w:rPr>
                 <w:lang w:val="en-US"/>
               </w:rPr>
-              <w:t>long long x</w:t>
+              <w:t xml:space="preserve">long </w:t>
+            </w:r>
+            <w:proofErr w:type="spellStart"/>
+            <w:r>
+              <w:rPr>
+                <w:lang w:val="en-US"/>
+              </w:rPr>
+              <w:t>long</w:t>
+            </w:r>
+            <w:proofErr w:type="spellEnd"/>
+            <w:r>
+              <w:rPr>
+                <w:lang w:val="en-US"/>
+              </w:rPr>
+              <w:t xml:space="preserve"> x</w:t>
             </w:r>
           </w:p>
         </w:tc>
@@ -7522,6 +8788,7 @@
               <w:ind w:firstLine="0"/>
               <w:jc w:val="center"/>
             </w:pPr>
+            <w:proofErr w:type="spellStart"/>
             <w:r>
               <w:rPr>
                 <w:lang w:val="en-US"/>
@@ -7552,6 +8819,7 @@
               </w:rPr>
               <w:t>am</w:t>
             </w:r>
+            <w:proofErr w:type="spellEnd"/>
             <w:r>
               <w:t xml:space="preserve"> </w:t>
             </w:r>
@@ -7584,7 +8852,21 @@
               <w:rPr>
                 <w:lang w:val="en-US"/>
               </w:rPr>
-              <w:t>char S[16]</w:t>
+              <w:t xml:space="preserve">char </w:t>
+            </w:r>
+            <w:proofErr w:type="gramStart"/>
+            <w:r>
+              <w:rPr>
+                <w:lang w:val="en-US"/>
+              </w:rPr>
+              <w:t>S[</w:t>
+            </w:r>
+            <w:proofErr w:type="gramEnd"/>
+            <w:r>
+              <w:rPr>
+                <w:lang w:val="en-US"/>
+              </w:rPr>
+              <w:t>16]</w:t>
             </w:r>
           </w:p>
         </w:tc>
@@ -7623,6 +8905,7 @@
                 <w:lang w:val="en-US"/>
               </w:rPr>
             </w:pPr>
+            <w:proofErr w:type="spellStart"/>
             <w:r>
               <w:rPr>
                 <w:lang w:val="en-US"/>
@@ -7641,12 +8924,14 @@
               </w:rPr>
               <w:t>dolo</w:t>
             </w:r>
+            <w:proofErr w:type="spellEnd"/>
             <w:r>
               <w:rPr>
                 <w:lang w:val="en-US"/>
               </w:rPr>
               <w:br/>
             </w:r>
+            <w:proofErr w:type="spellStart"/>
             <w:r>
               <w:rPr>
                 <w:lang w:val="en-US"/>
@@ -7665,6 +8950,7 @@
               </w:rPr>
               <w:t>ip</w:t>
             </w:r>
+            <w:proofErr w:type="spellEnd"/>
           </w:p>
         </w:tc>
       </w:tr>
@@ -7687,12 +8973,14 @@
       <w:r>
         <w:t xml:space="preserve">Канарейки — это мера, реализуемая компилятором. В </w:t>
       </w:r>
+      <w:proofErr w:type="spellStart"/>
       <w:r>
         <w:rPr>
           <w:lang w:val="en-US"/>
         </w:rPr>
         <w:t>gcc</w:t>
       </w:r>
+      <w:proofErr w:type="spellEnd"/>
       <w:r>
         <w:t>/</w:t>
       </w:r>
@@ -7776,6 +9064,7 @@
       <w:r>
         <w:t>/</w:t>
       </w:r>
+      <w:proofErr w:type="gramStart"/>
       <w:r>
         <w:rPr>
           <w:lang w:val="en-US"/>
@@ -7783,7 +9072,11 @@
         <w:t>GS</w:t>
       </w:r>
       <w:r>
-        <w:t>[-]</w:t>
+        <w:t>[</w:t>
+      </w:r>
+      <w:proofErr w:type="gramEnd"/>
+      <w:r>
+        <w:t>-]</w:t>
       </w:r>
     </w:p>
     <w:p>
@@ -7819,17 +9112,24 @@
         <w:t xml:space="preserve"> </w:t>
       </w:r>
       <w:r>
-        <w:t xml:space="preserve">имеет разрешения на чтение и на выполнение, сегмент </w:t>
+        <w:t xml:space="preserve">имеет разрешения на чтение и на выполнение, </w:t>
+      </w:r>
+      <w:proofErr w:type="gramStart"/>
+      <w:r>
+        <w:t xml:space="preserve">сегмент </w:t>
       </w:r>
       <w:r>
         <w:t>.</w:t>
       </w:r>
+      <w:proofErr w:type="spellStart"/>
       <w:r>
         <w:rPr>
           <w:lang w:val="en-US"/>
         </w:rPr>
         <w:t>rodata</w:t>
       </w:r>
+      <w:proofErr w:type="spellEnd"/>
+      <w:proofErr w:type="gramEnd"/>
       <w:r>
         <w:t xml:space="preserve"> </w:t>
       </w:r>
@@ -7863,12 +9163,14 @@
       <w:r>
         <w:t>/.</w:t>
       </w:r>
+      <w:proofErr w:type="spellStart"/>
       <w:r>
         <w:rPr>
           <w:lang w:val="en-US"/>
         </w:rPr>
         <w:t>bss</w:t>
       </w:r>
+      <w:proofErr w:type="spellEnd"/>
       <w:r>
         <w:t xml:space="preserve"> </w:t>
       </w:r>
@@ -7880,12 +9182,14 @@
       <w:r>
         <w:t xml:space="preserve">Если у сегмента нет разрешения на выполнение, то при попытке передать управление на адрес внутри этого сегмента (инструкциями </w:t>
       </w:r>
+      <w:proofErr w:type="spellStart"/>
       <w:r>
         <w:rPr>
           <w:lang w:val="en-US"/>
         </w:rPr>
         <w:t>jmp</w:t>
       </w:r>
+      <w:proofErr w:type="spellEnd"/>
       <w:r>
         <w:t>/</w:t>
       </w:r>
@@ -7963,12 +9267,14 @@
       <w:r>
         <w:t xml:space="preserve"> </w:t>
       </w:r>
+      <w:proofErr w:type="spellStart"/>
       <w:r>
         <w:rPr>
           <w:lang w:val="en-US"/>
         </w:rPr>
         <w:t>execstack</w:t>
       </w:r>
+      <w:proofErr w:type="spellEnd"/>
       <w:r>
         <w:t xml:space="preserve"> </w:t>
       </w:r>
@@ -7978,242 +9284,278 @@
     </w:p>
     <w:p>
       <w:r>
+        <w:t xml:space="preserve">В </w:t>
+      </w:r>
+      <w:r>
+        <w:rPr>
+          <w:lang w:val="en-US"/>
+        </w:rPr>
+        <w:t>Windows</w:t>
+      </w:r>
+      <w:r>
+        <w:t xml:space="preserve"> 10</w:t>
+      </w:r>
+      <w:r>
+        <w:t xml:space="preserve"> </w:t>
+      </w:r>
+      <w:r>
+        <w:t xml:space="preserve">данная мера (называемая </w:t>
+      </w:r>
+      <w:r>
+        <w:rPr>
+          <w:lang w:val="en-US"/>
+        </w:rPr>
+        <w:t>DEP</w:t>
+      </w:r>
+      <w:r>
+        <w:t xml:space="preserve">) может быть отключена только на уровне системы и только для </w:t>
+      </w:r>
+      <w:r>
+        <w:t>32-</w:t>
+      </w:r>
+      <w:r>
+        <w:t xml:space="preserve">битных приложений. </w:t>
+      </w:r>
+      <w:r>
+        <w:t xml:space="preserve">Для 64-битных приложений, а также в </w:t>
+      </w:r>
+      <w:r>
+        <w:rPr>
+          <w:lang w:val="en-US"/>
+        </w:rPr>
+        <w:t>Windows</w:t>
+      </w:r>
+      <w:r>
+        <w:t xml:space="preserve"> 7/8/8.1</w:t>
+      </w:r>
+      <w:r>
+        <w:t>,</w:t>
+      </w:r>
+      <w:r>
+        <w:t xml:space="preserve"> данная мера может быть отключена только глобально для всей системы </w:t>
+      </w:r>
+      <w:r>
+        <w:t xml:space="preserve">и всех приложений </w:t>
+      </w:r>
+      <w:r>
+        <w:t xml:space="preserve">разом, </w:t>
+      </w:r>
+      <w:r>
         <w:lastRenderedPageBreak/>
+        <w:t>что делать в основной системе СТРОГО ЗАПРЕЩЕНО (но можно внутри виртуальной машины).</w:t>
+      </w:r>
+    </w:p>
+    <w:p>
+      <w:pPr>
+        <w:pStyle w:val="3"/>
+        <w:rPr>
+          <w:lang w:val="en-US"/>
+        </w:rPr>
+      </w:pPr>
+      <w:bookmarkStart w:id="15" w:name="_Toc100830114"/>
+      <w:r>
+        <w:rPr>
+          <w:lang w:val="en-US"/>
+        </w:rPr>
+        <w:t>Address Space Layout Randomization</w:t>
+      </w:r>
+      <w:bookmarkEnd w:id="15"/>
+    </w:p>
+    <w:p>
+      <w:r>
+        <w:rPr>
+          <w:lang w:val="en-US"/>
+        </w:rPr>
+        <w:t>Address</w:t>
+      </w:r>
+      <w:r>
+        <w:t xml:space="preserve"> </w:t>
+      </w:r>
+      <w:r>
+        <w:rPr>
+          <w:lang w:val="en-US"/>
+        </w:rPr>
+        <w:t>Space</w:t>
+      </w:r>
+      <w:r>
+        <w:t xml:space="preserve"> </w:t>
+      </w:r>
+      <w:r>
+        <w:rPr>
+          <w:lang w:val="en-US"/>
+        </w:rPr>
+        <w:t>Layout</w:t>
+      </w:r>
+      <w:r>
+        <w:t xml:space="preserve"> </w:t>
+      </w:r>
+      <w:r>
+        <w:rPr>
+          <w:lang w:val="en-US"/>
+        </w:rPr>
+        <w:t>Randomization</w:t>
+      </w:r>
+      <w:r>
+        <w:t xml:space="preserve"> (</w:t>
+      </w:r>
+      <w:r>
+        <w:t>рандомизация</w:t>
+      </w:r>
+      <w:r>
+        <w:t xml:space="preserve"> </w:t>
+      </w:r>
+      <w:r>
+        <w:t>адресного</w:t>
+      </w:r>
+      <w:r>
+        <w:t xml:space="preserve"> </w:t>
+      </w:r>
+      <w:r>
+        <w:t>пространства</w:t>
+      </w:r>
+      <w:r>
+        <w:t xml:space="preserve">) – </w:t>
+      </w:r>
+      <w:r>
+        <w:t>наиболее сильная мера защиты из представленных. Данная мера защиты загружает исполняемый файл и библиотеки</w:t>
+      </w:r>
+      <w:r>
+        <w:t xml:space="preserve"> и</w:t>
+      </w:r>
+      <w:r>
+        <w:t xml:space="preserve"> размещает стек и кучу по случайным адресам. </w:t>
+      </w:r>
+    </w:p>
+    <w:p>
+      <w:r>
+        <w:t>Поскольку адреса варьируются от запуска к запуску, атакующий не может заранее узнать адрес, по которому следует передавать управление. Как следствие, он не может выполнить произвольный код (если только в программе нет второй уязвимости, по которой может «утечь» нужный адрес).</w:t>
+      </w:r>
+    </w:p>
+    <w:p>
+      <w:r>
         <w:t xml:space="preserve">В </w:t>
       </w:r>
       <w:r>
         <w:rPr>
           <w:lang w:val="en-US"/>
         </w:rPr>
+        <w:t>Linux</w:t>
+      </w:r>
+      <w:r>
+        <w:t xml:space="preserve"> </w:t>
+      </w:r>
+      <w:r>
+        <w:rPr>
+          <w:lang w:val="en-US"/>
+        </w:rPr>
+        <w:t>ASLR</w:t>
+      </w:r>
+      <w:r>
+        <w:t xml:space="preserve"> </w:t>
+      </w:r>
+      <w:r>
+        <w:t xml:space="preserve">реализован полностью – адреса являются случайными при каждом запуске программы. </w:t>
+      </w:r>
+    </w:p>
+    <w:p>
+      <w:r>
+        <w:t xml:space="preserve">В </w:t>
+      </w:r>
+      <w:r>
+        <w:rPr>
+          <w:lang w:val="en-US"/>
+        </w:rPr>
         <w:t>Windows</w:t>
       </w:r>
       <w:r>
-        <w:t xml:space="preserve"> 10</w:t>
-      </w:r>
-      <w:r>
         <w:t xml:space="preserve"> </w:t>
       </w:r>
       <w:r>
-        <w:t xml:space="preserve">данная мера (называемая </w:t>
-      </w:r>
-      <w:r>
-        <w:rPr>
-          <w:lang w:val="en-US"/>
-        </w:rPr>
-        <w:t>DEP</w:t>
-      </w:r>
-      <w:r>
-        <w:t xml:space="preserve">) может быть отключена только на уровне системы и только для </w:t>
-      </w:r>
-      <w:r>
-        <w:t>32-</w:t>
-      </w:r>
-      <w:r>
-        <w:t xml:space="preserve">битных приложений. </w:t>
-      </w:r>
-      <w:r>
-        <w:t xml:space="preserve">Для 64-битных приложений, а также в </w:t>
-      </w:r>
-      <w:r>
-        <w:rPr>
-          <w:lang w:val="en-US"/>
-        </w:rPr>
-        <w:t>Windows</w:t>
-      </w:r>
-      <w:r>
-        <w:t xml:space="preserve"> 7/8/8.1</w:t>
-      </w:r>
-      <w:r>
-        <w:t>,</w:t>
-      </w:r>
-      <w:r>
-        <w:t xml:space="preserve"> данная мера может быть отключена только глобально для всей системы </w:t>
-      </w:r>
-      <w:r>
-        <w:t xml:space="preserve">и всех приложений </w:t>
-      </w:r>
-      <w:r>
-        <w:t>разом, что делать в основной системе СТРОГО ЗАПРЕЩЕНО (но можно внутри виртуальной машины).</w:t>
-      </w:r>
-    </w:p>
-    <w:p>
-      <w:pPr>
-        <w:pStyle w:val="3"/>
-        <w:rPr>
-          <w:lang w:val="en-US"/>
-        </w:rPr>
-      </w:pPr>
-      <w:bookmarkStart w:id="15" w:name="_Toc100830114"/>
-      <w:r>
-        <w:rPr>
-          <w:lang w:val="en-US"/>
-        </w:rPr>
-        <w:t>Address Space Layout Randomization</w:t>
-      </w:r>
-      <w:bookmarkEnd w:id="15"/>
-    </w:p>
-    <w:p>
-      <w:r>
-        <w:rPr>
-          <w:lang w:val="en-US"/>
-        </w:rPr>
-        <w:t>Address</w:t>
+        <w:rPr>
+          <w:lang w:val="en-US"/>
+        </w:rPr>
+        <w:t>ASLR</w:t>
       </w:r>
       <w:r>
         <w:t xml:space="preserve"> </w:t>
       </w:r>
       <w:r>
-        <w:rPr>
-          <w:lang w:val="en-US"/>
-        </w:rPr>
-        <w:t>Space</w:t>
+        <w:t>реализован упрощенно – адреса варьируются от перезагрузки к перезагрузке системы (т.е. до следующей перезагрузки адреса библиотек будут те же между разными запусками программы).</w:t>
       </w:r>
       <w:r>
         <w:t xml:space="preserve"> </w:t>
       </w:r>
       <w:r>
-        <w:rPr>
-          <w:lang w:val="en-US"/>
-        </w:rPr>
-        <w:t>Layout</w:t>
+        <w:t xml:space="preserve">Кроме того, расположение стека не </w:t>
+      </w:r>
+      <w:proofErr w:type="spellStart"/>
+      <w:r>
+        <w:t>рандомизируется</w:t>
+      </w:r>
+      <w:proofErr w:type="spellEnd"/>
+      <w:r>
+        <w:t xml:space="preserve">, если исполняемый файл не был собран с поддержкой </w:t>
+      </w:r>
+      <w:r>
+        <w:rPr>
+          <w:lang w:val="en-US"/>
+        </w:rPr>
+        <w:t>ASLR</w:t>
+      </w:r>
+      <w:r>
+        <w:t xml:space="preserve"> (</w:t>
+      </w:r>
+      <w:r>
+        <w:t>см. ниже).</w:t>
+      </w:r>
+    </w:p>
+    <w:p>
+      <w:r>
+        <w:t>Библиотеки, как правило, всегда размещаются по случайным адресам. Исполняемые файлы могут размещаться, если при их сборке были указаны соответствующие флаги: /</w:t>
+      </w:r>
+      <w:r>
+        <w:rPr>
+          <w:lang w:val="en-US"/>
+        </w:rPr>
+        <w:t>DYNAMICBASE</w:t>
       </w:r>
       <w:r>
         <w:t xml:space="preserve"> </w:t>
       </w:r>
       <w:r>
-        <w:rPr>
-          <w:lang w:val="en-US"/>
-        </w:rPr>
-        <w:t>Randomization</w:t>
-      </w:r>
-      <w:r>
-        <w:t xml:space="preserve"> (</w:t>
-      </w:r>
-      <w:r>
-        <w:t>рандомизация</w:t>
-      </w:r>
+        <w:t xml:space="preserve">для </w:t>
+      </w:r>
+      <w:r>
+        <w:rPr>
+          <w:lang w:val="en-US"/>
+        </w:rPr>
+        <w:t>MSVC</w:t>
+      </w:r>
+      <w:r>
+        <w:t>, -</w:t>
+      </w:r>
+      <w:proofErr w:type="spellStart"/>
+      <w:r>
+        <w:rPr>
+          <w:lang w:val="en-US"/>
+        </w:rPr>
+        <w:t>fpie</w:t>
+      </w:r>
+      <w:proofErr w:type="spellEnd"/>
       <w:r>
         <w:t xml:space="preserve"> </w:t>
       </w:r>
       <w:r>
-        <w:t>адресного</w:t>
-      </w:r>
-      <w:r>
-        <w:t xml:space="preserve"> </w:t>
-      </w:r>
-      <w:r>
-        <w:t>пространства</w:t>
-      </w:r>
-      <w:r>
-        <w:t xml:space="preserve">) – </w:t>
-      </w:r>
-      <w:r>
-        <w:t xml:space="preserve">наиболее сильная мера защиты из представленных. Данная мера защиты загружает исполняемый файл и библиотеки, а также размещает стек и кучу по случайным адресам. </w:t>
-      </w:r>
-    </w:p>
-    <w:p>
-      <w:r>
-        <w:t>Поскольку адреса варьируются от запуска к запуску, атакующий не может заранее узнать адрес, по которому следует передавать управление. Как следствие, он не может выполнить произвольный код (если только в программе нет второй уязвимости, по которой может «утечь» нужный адрес).</w:t>
-      </w:r>
-    </w:p>
-    <w:p>
-      <w:r>
-        <w:t xml:space="preserve">В </w:t>
-      </w:r>
-      <w:r>
-        <w:rPr>
-          <w:lang w:val="en-US"/>
-        </w:rPr>
-        <w:t>Linux</w:t>
-      </w:r>
-      <w:r>
-        <w:t xml:space="preserve"> </w:t>
-      </w:r>
-      <w:r>
-        <w:rPr>
-          <w:lang w:val="en-US"/>
-        </w:rPr>
-        <w:t>ASLR</w:t>
-      </w:r>
-      <w:r>
-        <w:t xml:space="preserve"> </w:t>
-      </w:r>
-      <w:r>
-        <w:t xml:space="preserve">реализован полностью – адреса являются случайными при каждом запуске программы. </w:t>
-      </w:r>
-    </w:p>
-    <w:p>
-      <w:r>
-        <w:t xml:space="preserve">В </w:t>
-      </w:r>
-      <w:r>
-        <w:rPr>
-          <w:lang w:val="en-US"/>
-        </w:rPr>
-        <w:t>Windows</w:t>
-      </w:r>
-      <w:r>
-        <w:t xml:space="preserve"> </w:t>
-      </w:r>
-      <w:r>
-        <w:rPr>
-          <w:lang w:val="en-US"/>
-        </w:rPr>
-        <w:t>ASLR</w:t>
-      </w:r>
-      <w:r>
-        <w:t xml:space="preserve"> </w:t>
-      </w:r>
-      <w:r>
-        <w:t>реализован упрощенно – адреса варьируются от перезагрузки к перезагрузке системы (т.е. до следующей перезагрузки адреса библиотек будут те же между разными запусками программы).</w:t>
-      </w:r>
-      <w:r>
-        <w:t xml:space="preserve"> </w:t>
-      </w:r>
-    </w:p>
-    <w:p>
-      <w:r>
-        <w:t>Библиотеки, как правило, всегда размещаются по случайным адресам. Исполняемые файлы могут размещаться, если при их сборке были указаны соответствующие флаги: /</w:t>
-      </w:r>
-      <w:r>
-        <w:rPr>
-          <w:lang w:val="en-US"/>
-        </w:rPr>
-        <w:t>DYNAMICBASE</w:t>
-      </w:r>
-      <w:r>
-        <w:t xml:space="preserve"> </w:t>
-      </w:r>
-      <w:r>
         <w:t xml:space="preserve">для </w:t>
       </w:r>
-      <w:r>
-        <w:rPr>
-          <w:lang w:val="en-US"/>
-        </w:rPr>
-        <w:t>MSVC</w:t>
-      </w:r>
-      <w:r>
-        <w:t>, -</w:t>
-      </w:r>
-      <w:r>
-        <w:rPr>
-          <w:lang w:val="en-US"/>
-        </w:rPr>
-        <w:t>fpie</w:t>
-      </w:r>
-      <w:r>
-        <w:t xml:space="preserve"> </w:t>
-      </w:r>
-      <w:r>
-        <w:t xml:space="preserve">для </w:t>
-      </w:r>
+      <w:proofErr w:type="spellStart"/>
       <w:r>
         <w:rPr>
           <w:lang w:val="en-US"/>
         </w:rPr>
         <w:t>gcc</w:t>
       </w:r>
+      <w:proofErr w:type="spellEnd"/>
       <w:r>
         <w:t>/</w:t>
       </w:r>
@@ -8321,12 +9663,14 @@
         </w:rPr>
         <w:t xml:space="preserve"> 0 | </w:t>
       </w:r>
+      <w:proofErr w:type="spellStart"/>
       <w:r>
         <w:rPr>
           <w:rStyle w:val="ASM0"/>
         </w:rPr>
         <w:t>sudo</w:t>
       </w:r>
+      <w:proofErr w:type="spellEnd"/>
       <w:r>
         <w:rPr>
           <w:rStyle w:val="ASM0"/>
@@ -8399,12 +9743,14 @@
         </w:rPr>
         <w:t>_</w:t>
       </w:r>
+      <w:proofErr w:type="spellStart"/>
       <w:r>
         <w:rPr>
           <w:rStyle w:val="ASM0"/>
         </w:rPr>
         <w:t>va</w:t>
       </w:r>
+      <w:proofErr w:type="spellEnd"/>
       <w:r>
         <w:rPr>
           <w:rStyle w:val="ASM0"/>
@@ -8458,12 +9804,14 @@
       <w:r>
         <w:t xml:space="preserve">Форматная строка – один из аргументов функций </w:t>
       </w:r>
+      <w:proofErr w:type="spellStart"/>
       <w:r>
         <w:rPr>
           <w:lang w:val="en-US"/>
         </w:rPr>
         <w:t>prinf</w:t>
       </w:r>
+      <w:proofErr w:type="spellEnd"/>
       <w:r>
         <w:t>/</w:t>
       </w:r>
@@ -8476,12 +9824,14 @@
       <w:r>
         <w:t>/</w:t>
       </w:r>
+      <w:proofErr w:type="spellStart"/>
       <w:r>
         <w:rPr>
           <w:lang w:val="en-US"/>
         </w:rPr>
         <w:t>fprintf</w:t>
       </w:r>
+      <w:proofErr w:type="spellEnd"/>
       <w:r>
         <w:t xml:space="preserve">, </w:t>
       </w:r>
@@ -8546,6 +9896,7 @@
         </w:rPr>
         <w:t>&lt;</w:t>
       </w:r>
+      <w:proofErr w:type="spellStart"/>
       <w:r>
         <w:rPr>
           <w:rFonts w:ascii="Consolas" w:eastAsia="Times New Roman" w:hAnsi="Consolas"/>
@@ -8556,6 +9907,7 @@
         </w:rPr>
         <w:t>stdio.h</w:t>
       </w:r>
+      <w:proofErr w:type="spellEnd"/>
       <w:r>
         <w:rPr>
           <w:rFonts w:ascii="Consolas" w:eastAsia="Times New Roman" w:hAnsi="Consolas"/>
@@ -8599,15 +9951,10 @@
           <w:szCs w:val="24"/>
           <w:lang w:val="en-US" w:eastAsia="ru-RU"/>
         </w:rPr>
-        <w:t xml:space="preserve"> main(){</w:t>
-      </w:r>
-    </w:p>
-    <w:p>
-      <w:pPr>
-        <w:shd w:val="clear" w:color="auto" w:fill="FFFFFE"/>
-        <w:spacing w:line="285" w:lineRule="atLeast"/>
-        <w:ind w:left="708" w:firstLine="0"/>
-        <w:jc w:val="left"/>
+        <w:t xml:space="preserve"> </w:t>
+      </w:r>
+      <w:proofErr w:type="gramStart"/>
+      <w:r>
         <w:rPr>
           <w:rFonts w:ascii="Consolas" w:eastAsia="Times New Roman" w:hAnsi="Consolas"/>
           <w:color w:val="000000"/>
@@ -8615,7 +9962,9 @@
           <w:szCs w:val="24"/>
           <w:lang w:val="en-US" w:eastAsia="ru-RU"/>
         </w:rPr>
-      </w:pPr>
+        <w:t>main(</w:t>
+      </w:r>
+      <w:proofErr w:type="gramEnd"/>
       <w:r>
         <w:rPr>
           <w:rFonts w:ascii="Consolas" w:eastAsia="Times New Roman" w:hAnsi="Consolas"/>
@@ -8624,6 +9973,31 @@
           <w:szCs w:val="24"/>
           <w:lang w:val="en-US" w:eastAsia="ru-RU"/>
         </w:rPr>
+        <w:t>){</w:t>
+      </w:r>
+    </w:p>
+    <w:p>
+      <w:pPr>
+        <w:shd w:val="clear" w:color="auto" w:fill="FFFFFE"/>
+        <w:spacing w:line="285" w:lineRule="atLeast"/>
+        <w:ind w:left="708" w:firstLine="0"/>
+        <w:jc w:val="left"/>
+        <w:rPr>
+          <w:rFonts w:ascii="Consolas" w:eastAsia="Times New Roman" w:hAnsi="Consolas"/>
+          <w:color w:val="000000"/>
+          <w:sz w:val="24"/>
+          <w:szCs w:val="24"/>
+          <w:lang w:val="en-US" w:eastAsia="ru-RU"/>
+        </w:rPr>
+      </w:pPr>
+      <w:r>
+        <w:rPr>
+          <w:rFonts w:ascii="Consolas" w:eastAsia="Times New Roman" w:hAnsi="Consolas"/>
+          <w:color w:val="000000"/>
+          <w:sz w:val="24"/>
+          <w:szCs w:val="24"/>
+          <w:lang w:val="en-US" w:eastAsia="ru-RU"/>
+        </w:rPr>
         <w:t xml:space="preserve">    </w:t>
       </w:r>
       <w:r>
@@ -8644,8 +10018,20 @@
           <w:szCs w:val="24"/>
           <w:lang w:val="en-US" w:eastAsia="ru-RU"/>
         </w:rPr>
-        <w:t xml:space="preserve"> buffer[</w:t>
-      </w:r>
+        <w:t xml:space="preserve"> </w:t>
+      </w:r>
+      <w:proofErr w:type="gramStart"/>
+      <w:r>
+        <w:rPr>
+          <w:rFonts w:ascii="Consolas" w:eastAsia="Times New Roman" w:hAnsi="Consolas"/>
+          <w:color w:val="000000"/>
+          <w:sz w:val="24"/>
+          <w:szCs w:val="24"/>
+          <w:lang w:val="en-US" w:eastAsia="ru-RU"/>
+        </w:rPr>
+        <w:t>buffer[</w:t>
+      </w:r>
+      <w:proofErr w:type="gramEnd"/>
       <w:r>
         <w:rPr>
           <w:rFonts w:ascii="Consolas" w:eastAsia="Times New Roman" w:hAnsi="Consolas"/>
@@ -8689,7 +10075,41 @@
           <w:szCs w:val="24"/>
           <w:lang w:val="en-US" w:eastAsia="ru-RU"/>
         </w:rPr>
-        <w:t xml:space="preserve">    fgets(buffer, </w:t>
+        <w:t xml:space="preserve">    </w:t>
+      </w:r>
+      <w:proofErr w:type="spellStart"/>
+      <w:proofErr w:type="gramStart"/>
+      <w:r>
+        <w:rPr>
+          <w:rFonts w:ascii="Consolas" w:eastAsia="Times New Roman" w:hAnsi="Consolas"/>
+          <w:color w:val="000000"/>
+          <w:sz w:val="24"/>
+          <w:szCs w:val="24"/>
+          <w:lang w:val="en-US" w:eastAsia="ru-RU"/>
+        </w:rPr>
+        <w:t>fgets</w:t>
+      </w:r>
+      <w:proofErr w:type="spellEnd"/>
+      <w:r>
+        <w:rPr>
+          <w:rFonts w:ascii="Consolas" w:eastAsia="Times New Roman" w:hAnsi="Consolas"/>
+          <w:color w:val="000000"/>
+          <w:sz w:val="24"/>
+          <w:szCs w:val="24"/>
+          <w:lang w:val="en-US" w:eastAsia="ru-RU"/>
+        </w:rPr>
+        <w:t>(</w:t>
+      </w:r>
+      <w:proofErr w:type="gramEnd"/>
+      <w:r>
+        <w:rPr>
+          <w:rFonts w:ascii="Consolas" w:eastAsia="Times New Roman" w:hAnsi="Consolas"/>
+          <w:color w:val="000000"/>
+          <w:sz w:val="24"/>
+          <w:szCs w:val="24"/>
+          <w:lang w:val="en-US" w:eastAsia="ru-RU"/>
+        </w:rPr>
+        <w:t xml:space="preserve">buffer, </w:t>
       </w:r>
       <w:r>
         <w:rPr>
@@ -8736,6 +10156,7 @@
         </w:rPr>
         <w:t xml:space="preserve">    </w:t>
       </w:r>
+      <w:proofErr w:type="spellStart"/>
       <w:r>
         <w:rPr>
           <w:rFonts w:ascii="Consolas" w:eastAsia="Times New Roman" w:hAnsi="Consolas"/>
@@ -8744,15 +10165,10 @@
           <w:szCs w:val="24"/>
           <w:lang w:eastAsia="ru-RU"/>
         </w:rPr>
-        <w:t>printf(buffer);</w:t>
-      </w:r>
-    </w:p>
-    <w:p>
-      <w:pPr>
-        <w:shd w:val="clear" w:color="auto" w:fill="FFFFFE"/>
-        <w:spacing w:line="285" w:lineRule="atLeast"/>
-        <w:ind w:left="708" w:firstLine="0"/>
-        <w:jc w:val="left"/>
+        <w:t>printf</w:t>
+      </w:r>
+      <w:proofErr w:type="spellEnd"/>
+      <w:r>
         <w:rPr>
           <w:rFonts w:ascii="Consolas" w:eastAsia="Times New Roman" w:hAnsi="Consolas"/>
           <w:color w:val="000000"/>
@@ -8760,7 +10176,9 @@
           <w:szCs w:val="24"/>
           <w:lang w:eastAsia="ru-RU"/>
         </w:rPr>
-      </w:pPr>
+        <w:t>(</w:t>
+      </w:r>
+      <w:proofErr w:type="spellStart"/>
       <w:r>
         <w:rPr>
           <w:rFonts w:ascii="Consolas" w:eastAsia="Times New Roman" w:hAnsi="Consolas"/>
@@ -8769,6 +10187,42 @@
           <w:szCs w:val="24"/>
           <w:lang w:eastAsia="ru-RU"/>
         </w:rPr>
+        <w:t>buffer</w:t>
+      </w:r>
+      <w:proofErr w:type="spellEnd"/>
+      <w:r>
+        <w:rPr>
+          <w:rFonts w:ascii="Consolas" w:eastAsia="Times New Roman" w:hAnsi="Consolas"/>
+          <w:color w:val="000000"/>
+          <w:sz w:val="24"/>
+          <w:szCs w:val="24"/>
+          <w:lang w:eastAsia="ru-RU"/>
+        </w:rPr>
+        <w:t>);</w:t>
+      </w:r>
+    </w:p>
+    <w:p>
+      <w:pPr>
+        <w:shd w:val="clear" w:color="auto" w:fill="FFFFFE"/>
+        <w:spacing w:line="285" w:lineRule="atLeast"/>
+        <w:ind w:left="708" w:firstLine="0"/>
+        <w:jc w:val="left"/>
+        <w:rPr>
+          <w:rFonts w:ascii="Consolas" w:eastAsia="Times New Roman" w:hAnsi="Consolas"/>
+          <w:color w:val="000000"/>
+          <w:sz w:val="24"/>
+          <w:szCs w:val="24"/>
+          <w:lang w:eastAsia="ru-RU"/>
+        </w:rPr>
+      </w:pPr>
+      <w:r>
+        <w:rPr>
+          <w:rFonts w:ascii="Consolas" w:eastAsia="Times New Roman" w:hAnsi="Consolas"/>
+          <w:color w:val="000000"/>
+          <w:sz w:val="24"/>
+          <w:szCs w:val="24"/>
+          <w:lang w:eastAsia="ru-RU"/>
+        </w:rPr>
         <w:t>}</w:t>
       </w:r>
     </w:p>
@@ -8798,12 +10252,14 @@
         </w:rPr>
         <w:t>“%</w:t>
       </w:r>
+      <w:proofErr w:type="spellStart"/>
       <w:r>
         <w:rPr>
           <w:rStyle w:val="ad"/>
         </w:rPr>
         <w:t>i</w:t>
       </w:r>
+      <w:proofErr w:type="spellEnd"/>
       <w:r>
         <w:rPr>
           <w:rStyle w:val="ad"/>
@@ -8811,12 +10267,14 @@
         </w:rPr>
         <w:t>%</w:t>
       </w:r>
+      <w:proofErr w:type="spellStart"/>
       <w:r>
         <w:rPr>
           <w:rStyle w:val="ad"/>
         </w:rPr>
         <w:t>i</w:t>
       </w:r>
+      <w:proofErr w:type="spellEnd"/>
       <w:r>
         <w:rPr>
           <w:rStyle w:val="ad"/>
@@ -8824,12 +10282,14 @@
         </w:rPr>
         <w:t>%</w:t>
       </w:r>
+      <w:proofErr w:type="spellStart"/>
       <w:r>
         <w:rPr>
           <w:rStyle w:val="ad"/>
         </w:rPr>
         <w:t>i</w:t>
       </w:r>
+      <w:proofErr w:type="spellEnd"/>
       <w:r>
         <w:rPr>
           <w:rStyle w:val="ad"/>
@@ -8837,12 +10297,14 @@
         </w:rPr>
         <w:t>%</w:t>
       </w:r>
+      <w:proofErr w:type="spellStart"/>
       <w:r>
         <w:rPr>
           <w:rStyle w:val="ad"/>
         </w:rPr>
         <w:t>i</w:t>
       </w:r>
+      <w:proofErr w:type="spellEnd"/>
       <w:r>
         <w:rPr>
           <w:rStyle w:val="ad"/>
@@ -8850,12 +10312,14 @@
         </w:rPr>
         <w:t>%</w:t>
       </w:r>
+      <w:proofErr w:type="spellStart"/>
       <w:r>
         <w:rPr>
           <w:rStyle w:val="ad"/>
         </w:rPr>
         <w:t>i</w:t>
       </w:r>
+      <w:proofErr w:type="spellEnd"/>
       <w:r>
         <w:rPr>
           <w:rStyle w:val="ad"/>
@@ -8875,12 +10339,14 @@
       <w:r>
         <w:t xml:space="preserve">чисел зависит от используемого соглашения о вызовах. Для </w:t>
       </w:r>
+      <w:proofErr w:type="spellStart"/>
       <w:r>
         <w:rPr>
           <w:lang w:val="en-US"/>
         </w:rPr>
         <w:t>cdecl</w:t>
       </w:r>
+      <w:proofErr w:type="spellEnd"/>
       <w:r>
         <w:t xml:space="preserve"> </w:t>
       </w:r>
@@ -9007,9 +10473,14 @@
       </w:pPr>
       <w:bookmarkStart w:id="19" w:name="_Toc100830118"/>
       <w:r>
-        <w:t>Запись с помощью printf</w:t>
+        <w:t xml:space="preserve">Запись с помощью </w:t>
+      </w:r>
+      <w:proofErr w:type="spellStart"/>
+      <w:r>
+        <w:t>printf</w:t>
       </w:r>
       <w:bookmarkEnd w:id="19"/>
+      <w:proofErr w:type="spellEnd"/>
     </w:p>
     <w:p>
       <w:r>
@@ -9062,12 +10533,14 @@
         </w:rPr>
         <w:t>%</w:t>
       </w:r>
+      <w:proofErr w:type="spellStart"/>
       <w:r>
         <w:rPr>
           <w:rStyle w:val="ad"/>
         </w:rPr>
         <w:t>i</w:t>
       </w:r>
+      <w:proofErr w:type="spellEnd"/>
       <w:r>
         <w:t xml:space="preserve"> </w:t>
       </w:r>
@@ -9167,7 +10640,36 @@
         <w:t xml:space="preserve"> </w:t>
       </w:r>
       <w:r>
-        <w:t>выбор ПО и метода анализа исполняемого файла не ограничивается –анализировать файл, как угодно и чем угодно, главное, чтобы поставленная задача была решена.</w:t>
+        <w:t>выбор ПО и метода анализа исполняемого файла не ограничивается</w:t>
+      </w:r>
+      <w:r>
+        <w:t>:</w:t>
+      </w:r>
+      <w:r>
+        <w:t xml:space="preserve"> анализировать файл</w:t>
+      </w:r>
+      <w:r>
+        <w:t xml:space="preserve"> </w:t>
+      </w:r>
+      <w:proofErr w:type="gramStart"/>
+      <w:r>
+        <w:t>можно как угодно</w:t>
+      </w:r>
+      <w:proofErr w:type="gramEnd"/>
+      <w:r>
+        <w:t xml:space="preserve"> и чем угодно, главное</w:t>
+      </w:r>
+      <w:r>
+        <w:t xml:space="preserve"> </w:t>
+      </w:r>
+      <w:r>
+        <w:t>–</w:t>
+      </w:r>
+      <w:r>
+        <w:t xml:space="preserve"> </w:t>
+      </w:r>
+      <w:r>
+        <w:t>чтобы поставленная задача была решена.</w:t>
       </w:r>
     </w:p>
     <w:p>
@@ -9376,11 +10878,27 @@
           <w:rStyle w:val="ASM0"/>
         </w:rPr>
       </w:pPr>
-      <w:r>
-        <w:rPr>
-          <w:lang w:val="en-US"/>
-        </w:rPr>
-        <w:t xml:space="preserve">Windows(Powershell): </w:t>
+      <w:proofErr w:type="gramStart"/>
+      <w:r>
+        <w:rPr>
+          <w:lang w:val="en-US"/>
+        </w:rPr>
+        <w:t>Windows(</w:t>
+      </w:r>
+      <w:proofErr w:type="spellStart"/>
+      <w:proofErr w:type="gramEnd"/>
+      <w:r>
+        <w:rPr>
+          <w:lang w:val="en-US"/>
+        </w:rPr>
+        <w:t>Powershell</w:t>
+      </w:r>
+      <w:proofErr w:type="spellEnd"/>
+      <w:r>
+        <w:rPr>
+          <w:lang w:val="en-US"/>
+        </w:rPr>
+        <w:t xml:space="preserve">): </w:t>
       </w:r>
       <w:r>
         <w:rPr>
@@ -9394,12 +10912,14 @@
         </w:rPr>
         <w:t>{</w:t>
       </w:r>
+      <w:proofErr w:type="spellStart"/>
       <w:r>
         <w:rPr>
           <w:rStyle w:val="ASM0"/>
         </w:rPr>
         <w:t>файл</w:t>
       </w:r>
+      <w:proofErr w:type="spellEnd"/>
       <w:r>
         <w:rPr>
           <w:rStyle w:val="ASM0"/>
@@ -9430,12 +10950,14 @@
         </w:rPr>
         <w:t>{</w:t>
       </w:r>
+      <w:proofErr w:type="spellStart"/>
       <w:r>
         <w:rPr>
           <w:rStyle w:val="ASM0"/>
         </w:rPr>
         <w:t>программа</w:t>
       </w:r>
+      <w:proofErr w:type="spellEnd"/>
       <w:r>
         <w:rPr>
           <w:rStyle w:val="ASM0"/>
@@ -9454,7 +10976,21 @@
         <w:rPr>
           <w:lang w:val="en-US"/>
         </w:rPr>
-        <w:t>Windows(cmd):</w:t>
+        <w:t>Windows(</w:t>
+      </w:r>
+      <w:proofErr w:type="spellStart"/>
+      <w:r>
+        <w:rPr>
+          <w:lang w:val="en-US"/>
+        </w:rPr>
+        <w:t>cmd</w:t>
+      </w:r>
+      <w:proofErr w:type="spellEnd"/>
+      <w:r>
+        <w:rPr>
+          <w:lang w:val="en-US"/>
+        </w:rPr>
+        <w:t>):</w:t>
       </w:r>
       <w:r>
         <w:rPr>
@@ -9462,12 +10998,14 @@
         </w:rPr>
         <w:t xml:space="preserve"> {</w:t>
       </w:r>
+      <w:proofErr w:type="spellStart"/>
       <w:r>
         <w:rPr>
           <w:rStyle w:val="ASM0"/>
         </w:rPr>
         <w:t>программа</w:t>
       </w:r>
+      <w:proofErr w:type="spellEnd"/>
       <w:r>
         <w:rPr>
           <w:rStyle w:val="ASM0"/>
@@ -9527,18 +11065,21 @@
         </w:rPr>
         <w:t>{</w:t>
       </w:r>
+      <w:proofErr w:type="spellStart"/>
       <w:r>
         <w:rPr>
           <w:rStyle w:val="ASM0"/>
         </w:rPr>
         <w:t>файл</w:t>
       </w:r>
+      <w:proofErr w:type="spellEnd"/>
       <w:r>
         <w:rPr>
           <w:rStyle w:val="ASM0"/>
         </w:rPr>
         <w:t>}</w:t>
       </w:r>
+      <w:proofErr w:type="gramStart"/>
       <w:r>
         <w:rPr>
           <w:rStyle w:val="ASM0"/>
@@ -9551,18 +11092,21 @@
         </w:rPr>
         <w:t>/</w:t>
       </w:r>
+      <w:proofErr w:type="gramEnd"/>
       <w:r>
         <w:rPr>
           <w:rStyle w:val="ASM0"/>
         </w:rPr>
         <w:t>{</w:t>
       </w:r>
+      <w:proofErr w:type="spellStart"/>
       <w:r>
         <w:rPr>
           <w:rStyle w:val="ASM0"/>
         </w:rPr>
         <w:t>программа</w:t>
       </w:r>
+      <w:proofErr w:type="spellEnd"/>
       <w:r>
         <w:rPr>
           <w:rStyle w:val="ASM0"/>
@@ -9601,12 +11145,14 @@
         </w:rPr>
         <w:t>/{</w:t>
       </w:r>
+      <w:proofErr w:type="spellStart"/>
       <w:r>
         <w:rPr>
           <w:rStyle w:val="ASM0"/>
         </w:rPr>
         <w:t>программа</w:t>
       </w:r>
+      <w:proofErr w:type="spellEnd"/>
       <w:r>
         <w:rPr>
           <w:rStyle w:val="ASM0"/>
@@ -9696,6 +11242,7 @@
         <w:ind w:firstLine="0"/>
         <w:rPr>
           <w:rStyle w:val="ASM0"/>
+          <w:lang w:val="ru-RU"/>
         </w:rPr>
       </w:pPr>
       <w:r>
@@ -9705,20 +11252,15 @@
         <w:t>Linux</w:t>
       </w:r>
       <w:r>
-        <w:rPr>
-          <w:lang w:val="en-US"/>
-        </w:rPr>
         <w:t xml:space="preserve"> </w:t>
       </w:r>
       <w:r>
         <w:t>и</w:t>
       </w:r>
       <w:r>
-        <w:rPr>
-          <w:lang w:val="en-US"/>
-        </w:rPr>
         <w:t xml:space="preserve"> </w:t>
       </w:r>
+      <w:proofErr w:type="gramStart"/>
       <w:r>
         <w:rPr>
           <w:lang w:val="en-US"/>
@@ -9726,175 +11268,181 @@
         <w:t>Windows</w:t>
       </w:r>
       <w:r>
-        <w:rPr>
-          <w:lang w:val="en-US"/>
-        </w:rPr>
         <w:t>(</w:t>
       </w:r>
+      <w:proofErr w:type="spellStart"/>
+      <w:proofErr w:type="gramEnd"/>
       <w:r>
         <w:rPr>
           <w:lang w:val="en-US"/>
         </w:rPr>
         <w:t>Powershell</w:t>
       </w:r>
-      <w:r>
-        <w:rPr>
-          <w:lang w:val="en-US"/>
-        </w:rPr>
+      <w:proofErr w:type="spellEnd"/>
+      <w:r>
         <w:t>)</w:t>
-      </w:r>
-      <w:r>
-        <w:rPr>
-          <w:rStyle w:val="ASM0"/>
-        </w:rPr>
-        <w:t xml:space="preserve">: </w:t>
-      </w:r>
-      <w:r>
-        <w:rPr>
-          <w:rStyle w:val="ASM0"/>
-        </w:rPr>
-        <w:t>python</w:t>
-      </w:r>
-      <w:r>
-        <w:rPr>
-          <w:rStyle w:val="ASM0"/>
-        </w:rPr>
-        <w:t xml:space="preserve"> </w:t>
-      </w:r>
-      <w:r>
-        <w:rPr>
-          <w:rStyle w:val="ASM0"/>
-        </w:rPr>
-        <w:t>{</w:t>
       </w:r>
       <w:r>
         <w:rPr>
           <w:rStyle w:val="ASM0"/>
           <w:lang w:val="ru-RU"/>
         </w:rPr>
-        <w:t>скрипт</w:t>
+        <w:t xml:space="preserve">: </w:t>
       </w:r>
       <w:r>
         <w:rPr>
           <w:rStyle w:val="ASM0"/>
         </w:rPr>
-        <w:t>}</w:t>
-      </w:r>
-      <w:r>
-        <w:rPr>
-          <w:rStyle w:val="ASM0"/>
-        </w:rPr>
-        <w:t xml:space="preserve"> | .</w:t>
-      </w:r>
-      <w:r>
-        <w:rPr>
-          <w:rStyle w:val="ASM0"/>
-        </w:rPr>
-        <w:t>/</w:t>
-      </w:r>
-      <w:r>
-        <w:rPr>
-          <w:rStyle w:val="ASM0"/>
-        </w:rPr>
-        <w:t>{</w:t>
+        <w:t>python</w:t>
       </w:r>
       <w:r>
         <w:rPr>
           <w:rStyle w:val="ASM0"/>
           <w:lang w:val="ru-RU"/>
         </w:rPr>
-        <w:t>программа</w:t>
-      </w:r>
-      <w:r>
-        <w:rPr>
-          <w:rStyle w:val="ASM0"/>
-        </w:rPr>
-        <w:t>}</w:t>
-      </w:r>
-    </w:p>
-    <w:p>
-      <w:pPr>
-        <w:ind w:firstLine="0"/>
-        <w:rPr>
-          <w:rStyle w:val="ASM0"/>
-        </w:rPr>
-      </w:pPr>
-      <w:r>
-        <w:rPr>
-          <w:lang w:val="en-US"/>
-        </w:rPr>
-        <w:t>Windows</w:t>
-      </w:r>
-      <w:r>
-        <w:rPr>
-          <w:lang w:val="en-US"/>
-        </w:rPr>
-        <w:t xml:space="preserve"> (</w:t>
-      </w:r>
-      <w:r>
-        <w:rPr>
-          <w:lang w:val="en-US"/>
-        </w:rPr>
-        <w:t>cmd</w:t>
-      </w:r>
-      <w:r>
-        <w:rPr>
-          <w:lang w:val="en-US"/>
-        </w:rPr>
-        <w:t>)</w:t>
-      </w:r>
-      <w:r>
-        <w:rPr>
-          <w:rStyle w:val="ASM0"/>
-        </w:rPr>
-        <w:t xml:space="preserve">: </w:t>
-      </w:r>
-      <w:r>
-        <w:rPr>
-          <w:rStyle w:val="ASM0"/>
-        </w:rPr>
-        <w:t>python</w:t>
-      </w:r>
-      <w:r>
-        <w:rPr>
-          <w:rStyle w:val="ASM0"/>
-        </w:rPr>
-        <w:t xml:space="preserve"> {</w:t>
+        <w:t xml:space="preserve"> </w:t>
       </w:r>
       <w:r>
         <w:rPr>
           <w:rStyle w:val="ASM0"/>
           <w:lang w:val="ru-RU"/>
         </w:rPr>
-        <w:t>скрипт</w:t>
-      </w:r>
-      <w:r>
-        <w:rPr>
-          <w:rStyle w:val="ASM0"/>
-        </w:rPr>
-        <w:t>} | {</w:t>
+        <w:t>{</w:t>
       </w:r>
       <w:r>
         <w:rPr>
           <w:rStyle w:val="ASM0"/>
           <w:lang w:val="ru-RU"/>
         </w:rPr>
-        <w:t>программа</w:t>
-      </w:r>
-      <w:r>
-        <w:rPr>
-          <w:rStyle w:val="ASM0"/>
-        </w:rPr>
-        <w:t>}</w:t>
-      </w:r>
-    </w:p>
-    <w:p>
-      <w:pPr>
-        <w:ind w:firstLine="708"/>
+        <w:t>скрипт</w:t>
+      </w:r>
+      <w:r>
         <w:rPr>
           <w:rStyle w:val="ASM0"/>
           <w:lang w:val="ru-RU"/>
         </w:rPr>
+        <w:t>}</w:t>
+      </w:r>
+      <w:r>
+        <w:rPr>
+          <w:rStyle w:val="ASM0"/>
+          <w:lang w:val="ru-RU"/>
+        </w:rPr>
+        <w:t xml:space="preserve"> | .</w:t>
+      </w:r>
+      <w:r>
+        <w:rPr>
+          <w:rStyle w:val="ASM0"/>
+          <w:lang w:val="ru-RU"/>
+        </w:rPr>
+        <w:t>/</w:t>
+      </w:r>
+      <w:r>
+        <w:rPr>
+          <w:rStyle w:val="ASM0"/>
+          <w:lang w:val="ru-RU"/>
+        </w:rPr>
+        <w:t>{</w:t>
+      </w:r>
+      <w:r>
+        <w:rPr>
+          <w:rStyle w:val="ASM0"/>
+          <w:lang w:val="ru-RU"/>
+        </w:rPr>
+        <w:t>программа</w:t>
+      </w:r>
+      <w:r>
+        <w:rPr>
+          <w:rStyle w:val="ASM0"/>
+          <w:lang w:val="ru-RU"/>
+        </w:rPr>
+        <w:t>}</w:t>
+      </w:r>
+    </w:p>
+    <w:p>
+      <w:pPr>
+        <w:ind w:firstLine="0"/>
+        <w:rPr>
+          <w:rStyle w:val="ASM0"/>
+          <w:lang w:val="ru-RU"/>
+        </w:rPr>
+      </w:pPr>
+      <w:r>
+        <w:rPr>
+          <w:lang w:val="en-US"/>
+        </w:rPr>
+        <w:t>Windows</w:t>
+      </w:r>
+      <w:r>
+        <w:t xml:space="preserve"> (</w:t>
+      </w:r>
+      <w:proofErr w:type="spellStart"/>
+      <w:r>
+        <w:rPr>
+          <w:lang w:val="en-US"/>
+        </w:rPr>
+        <w:t>cmd</w:t>
+      </w:r>
+      <w:proofErr w:type="spellEnd"/>
+      <w:r>
+        <w:t>)</w:t>
+      </w:r>
+      <w:r>
+        <w:rPr>
+          <w:rStyle w:val="ASM0"/>
+          <w:lang w:val="ru-RU"/>
+        </w:rPr>
+        <w:t xml:space="preserve">: </w:t>
+      </w:r>
+      <w:r>
+        <w:rPr>
+          <w:rStyle w:val="ASM0"/>
+        </w:rPr>
+        <w:t>python</w:t>
+      </w:r>
+      <w:r>
+        <w:rPr>
+          <w:rStyle w:val="ASM0"/>
+          <w:lang w:val="ru-RU"/>
+        </w:rPr>
+        <w:t xml:space="preserve"> {</w:t>
+      </w:r>
+      <w:r>
+        <w:rPr>
+          <w:rStyle w:val="ASM0"/>
+          <w:lang w:val="ru-RU"/>
+        </w:rPr>
+        <w:t>скрипт</w:t>
+      </w:r>
+      <w:r>
+        <w:rPr>
+          <w:rStyle w:val="ASM0"/>
+          <w:lang w:val="ru-RU"/>
+        </w:rPr>
+        <w:t>} | {</w:t>
+      </w:r>
+      <w:r>
+        <w:rPr>
+          <w:rStyle w:val="ASM0"/>
+          <w:lang w:val="ru-RU"/>
+        </w:rPr>
+        <w:t>программа</w:t>
+      </w:r>
+      <w:r>
+        <w:rPr>
+          <w:rStyle w:val="ASM0"/>
+          <w:lang w:val="ru-RU"/>
+        </w:rPr>
+        <w:t>}</w:t>
+      </w:r>
+    </w:p>
+    <w:p>
+      <w:pPr>
+        <w:ind w:firstLine="708"/>
+        <w:rPr>
+          <w:rStyle w:val="ASM0"/>
+          <w:lang w:val="ru-RU"/>
+        </w:rPr>
       </w:pPr>
       <w:r>
         <w:t>Стоит</w:t>
@@ -9917,18 +11465,21 @@
       <w:r>
         <w:t xml:space="preserve">при использовании </w:t>
       </w:r>
+      <w:proofErr w:type="spellStart"/>
       <w:r>
         <w:rPr>
           <w:lang w:val="en-US"/>
         </w:rPr>
         <w:t>Powershell</w:t>
       </w:r>
+      <w:proofErr w:type="spellEnd"/>
       <w:r>
         <w:t xml:space="preserve"> </w:t>
       </w:r>
       <w:r>
         <w:t xml:space="preserve">могут наблюдаться проблемы, которых не было при использовании </w:t>
       </w:r>
+      <w:proofErr w:type="spellStart"/>
       <w:r>
         <w:rPr>
           <w:lang w:val="en-US"/>
@@ -9941,6 +11492,7 @@
         </w:rPr>
         <w:t>md</w:t>
       </w:r>
+      <w:proofErr w:type="spellEnd"/>
       <w:r>
         <w:t xml:space="preserve"> (</w:t>
       </w:r>
@@ -10046,6 +11598,7 @@
       <w:r>
         <w:t>файл ввода</w:t>
       </w:r>
+      <w:proofErr w:type="gramStart"/>
       <w:r>
         <w:t>}</w:t>
       </w:r>
@@ -10053,7 +11606,11 @@
         <w:t xml:space="preserve"> </w:t>
       </w:r>
       <w:r>
-        <w:t>&gt; {</w:t>
+        <w:t>&gt;</w:t>
+      </w:r>
+      <w:proofErr w:type="gramEnd"/>
+      <w:r>
+        <w:t xml:space="preserve"> {</w:t>
       </w:r>
       <w:r>
         <w:t>файл вывода</w:t>
@@ -10140,7 +11697,15 @@
         <w:t>последовательности символов</w:t>
       </w:r>
       <w:r>
-        <w:t xml:space="preserve"> «Access granted».</w:t>
+        <w:t xml:space="preserve"> «Access </w:t>
+      </w:r>
+      <w:proofErr w:type="spellStart"/>
+      <w:r>
+        <w:t>granted</w:t>
+      </w:r>
+      <w:proofErr w:type="spellEnd"/>
+      <w:r>
+        <w:t>».</w:t>
       </w:r>
       <w:r>
         <w:t xml:space="preserve"> Программа при этом </w:t>
@@ -10224,7 +11789,7 @@
           <w:i/>
           <w:iCs/>
         </w:rPr>
-        <w:t>Редактировать файл</w:t>
+        <w:t>Редактировать</w:t>
       </w:r>
       <w:r>
         <w:rPr>
@@ -10233,7 +11798,43 @@
           <w:i/>
           <w:iCs/>
         </w:rPr>
+        <w:t xml:space="preserve"> исполняемые</w:t>
+      </w:r>
+      <w:r>
+        <w:rPr>
+          <w:b/>
+          <w:bCs/>
+          <w:i/>
+          <w:iCs/>
+        </w:rPr>
+        <w:t xml:space="preserve"> файл</w:t>
+      </w:r>
+      <w:r>
+        <w:rPr>
+          <w:b/>
+          <w:bCs/>
+          <w:i/>
+          <w:iCs/>
+        </w:rPr>
         <w:t>ы</w:t>
+      </w:r>
+      <w:r>
+        <w:rPr>
+          <w:b/>
+          <w:bCs/>
+          <w:i/>
+          <w:iCs/>
+        </w:rPr>
+        <w:t xml:space="preserve"> </w:t>
+      </w:r>
+      <w:r>
+        <w:rPr>
+          <w:b/>
+          <w:bCs/>
+          <w:i/>
+          <w:iCs/>
+        </w:rPr>
+        <w:t>и изменять состояние запущенной программы с помощью отладчика</w:t>
       </w:r>
       <w:r>
         <w:rPr>
@@ -10265,7 +11866,7 @@
 </file>
 
 <file path=word/numbering.xml><?xml version="1.0" encoding="utf-8"?>
-<w:numbering xmlns:wpc="http://schemas.microsoft.com/office/word/2010/wordprocessingCanvas" xmlns:cx="http://schemas.microsoft.com/office/drawing/2014/chartex" xmlns:cx1="http://schemas.microsoft.com/office/drawing/2015/9/8/chartex" xmlns:cx2="http://schemas.microsoft.com/office/drawing/2015/10/21/chartex" xmlns:cx3="http://schemas.microsoft.com/office/drawing/2016/5/9/chartex" xmlns:cx4="http://schemas.microsoft.com/office/drawing/2016/5/10/chartex" xmlns:cx5="http://schemas.microsoft.com/office/drawing/2016/5/11/chartex" xmlns:cx6="http://schemas.microsoft.com/office/drawing/2016/5/12/chartex" xmlns:cx7="http://schemas.microsoft.com/office/drawing/2016/5/13/chartex" xmlns:cx8="http://schemas.microsoft.com/office/drawing/2016/5/14/chartex" xmlns:mc="http://schemas.openxmlformats.org/markup-compatibility/2006" xmlns:aink="http://schemas.microsoft.com/office/drawing/2016/ink" xmlns:am3d="http://schemas.microsoft.com/office/drawing/2017/model3d" xmlns:o="urn:schemas-microsoft-com:office:office" xmlns:oel="http://schemas.microsoft.com/office/2019/extlst" xmlns:r="http://schemas.openxmlformats.org/officeDocument/2006/relationships" xmlns:m="http://schemas.openxmlformats.org/officeDocument/2006/math" xmlns:v="urn:schemas-microsoft-com:vml" xmlns:wp14="http://schemas.microsoft.com/office/word/2010/wordprocessingDrawing" xmlns:wp="http://schemas.openxmlformats.org/drawingml/2006/wordprocessingDrawing" xmlns:w10="urn:schemas-microsoft-com:office:word" xmlns:w="http://schemas.openxmlformats.org/wordprocessingml/2006/main" xmlns:w14="http://schemas.microsoft.com/office/word/2010/wordml" xmlns:w15="http://schemas.microsoft.com/office/word/2012/wordml" xmlns:w16cex="http://schemas.microsoft.com/office/word/2018/wordml/cex" xmlns:w16cid="http://schemas.microsoft.com/office/word/2016/wordml/cid" xmlns:w16="http://schemas.microsoft.com/office/word/2018/wordml" xmlns:w16du="http://schemas.microsoft.com/office/word/2023/wordml/word16du" xmlns:w16sdtdh="http://schemas.microsoft.com/office/word/2020/wordml/sdtdatahash" xmlns:w16se="http://schemas.microsoft.com/office/word/2015/wordml/symex" xmlns:wpg="http://schemas.microsoft.com/office/word/2010/wordprocessingGroup" xmlns:wpi="http://schemas.microsoft.com/office/word/2010/wordprocessingInk" xmlns:wne="http://schemas.microsoft.com/office/word/2006/wordml" xmlns:wps="http://schemas.microsoft.com/office/word/2010/wordprocessingShape" mc:Ignorable="w14 w15 w16se w16cid w16 w16cex w16sdtdh w16du wp14">
+<w:numbering xmlns:wpc="http://schemas.microsoft.com/office/word/2010/wordprocessingCanvas" xmlns:cx="http://schemas.microsoft.com/office/drawing/2014/chartex" xmlns:cx1="http://schemas.microsoft.com/office/drawing/2015/9/8/chartex" xmlns:cx2="http://schemas.microsoft.com/office/drawing/2015/10/21/chartex" xmlns:cx3="http://schemas.microsoft.com/office/drawing/2016/5/9/chartex" xmlns:cx4="http://schemas.microsoft.com/office/drawing/2016/5/10/chartex" xmlns:cx5="http://schemas.microsoft.com/office/drawing/2016/5/11/chartex" xmlns:cx6="http://schemas.microsoft.com/office/drawing/2016/5/12/chartex" xmlns:cx7="http://schemas.microsoft.com/office/drawing/2016/5/13/chartex" xmlns:cx8="http://schemas.microsoft.com/office/drawing/2016/5/14/chartex" xmlns:mc="http://schemas.openxmlformats.org/markup-compatibility/2006" xmlns:aink="http://schemas.microsoft.com/office/drawing/2016/ink" xmlns:am3d="http://schemas.microsoft.com/office/drawing/2017/model3d" xmlns:o="urn:schemas-microsoft-com:office:office" xmlns:oel="http://schemas.microsoft.com/office/2019/extlst" xmlns:r="http://schemas.openxmlformats.org/officeDocument/2006/relationships" xmlns:m="http://schemas.openxmlformats.org/officeDocument/2006/math" xmlns:v="urn:schemas-microsoft-com:vml" xmlns:wp14="http://schemas.microsoft.com/office/word/2010/wordprocessingDrawing" xmlns:wp="http://schemas.openxmlformats.org/drawingml/2006/wordprocessingDrawing" xmlns:w10="urn:schemas-microsoft-com:office:word" xmlns:w="http://schemas.openxmlformats.org/wordprocessingml/2006/main" xmlns:w14="http://schemas.microsoft.com/office/word/2010/wordml" xmlns:w15="http://schemas.microsoft.com/office/word/2012/wordml" xmlns:w16cex="http://schemas.microsoft.com/office/word/2018/wordml/cex" xmlns:w16cid="http://schemas.microsoft.com/office/word/2016/wordml/cid" xmlns:w16="http://schemas.microsoft.com/office/word/2018/wordml" xmlns:w16du="http://schemas.microsoft.com/office/word/2023/wordml/word16du" xmlns:w16sdtdh="http://schemas.microsoft.com/office/word/2020/wordml/sdtdatahash" xmlns:w16se="http://schemas.microsoft.com/office/word/2015/wordml/symex" xmlns:wpg="http://schemas.microsoft.com/office/word/2010/wordprocessingGroup" xmlns:wpi="http://schemas.microsoft.com/office/word/2010/wordprocessingInk" xmlns:wne="http://schemas.microsoft.com/office/word/2006/wordml" xmlns:wps="http://schemas.microsoft.com/office/word/2010/wordprocessingShape" mc:Ignorable="w14 w15 w16se w16cid w16 w16cex w16sdtdh wp14">
   <w:abstractNum w:abstractNumId="0" w15:restartNumberingAfterBreak="0">
     <w:nsid w:val="0D4E197E"/>
     <w:multiLevelType w:val="hybridMultilevel"/>
@@ -11979,7 +13580,7 @@
 </file>
 
 <file path=word/styles.xml><?xml version="1.0" encoding="utf-8"?>
-<w:styles xmlns:mc="http://schemas.openxmlformats.org/markup-compatibility/2006" xmlns:r="http://schemas.openxmlformats.org/officeDocument/2006/relationships" xmlns:w="http://schemas.openxmlformats.org/wordprocessingml/2006/main" xmlns:w14="http://schemas.microsoft.com/office/word/2010/wordml" xmlns:w15="http://schemas.microsoft.com/office/word/2012/wordml" xmlns:w16cex="http://schemas.microsoft.com/office/word/2018/wordml/cex" xmlns:w16cid="http://schemas.microsoft.com/office/word/2016/wordml/cid" xmlns:w16="http://schemas.microsoft.com/office/word/2018/wordml" xmlns:w16sdtdh="http://schemas.microsoft.com/office/word/2020/wordml/sdtdatahash" xmlns:w16se="http://schemas.microsoft.com/office/word/2015/wordml/symex" mc:Ignorable="w14 w15 w16se w16cid w16 w16cex w16sdtdh w16du">
+<w:styles xmlns:mc="http://schemas.openxmlformats.org/markup-compatibility/2006" xmlns:r="http://schemas.openxmlformats.org/officeDocument/2006/relationships" xmlns:w="http://schemas.openxmlformats.org/wordprocessingml/2006/main" xmlns:w14="http://schemas.microsoft.com/office/word/2010/wordml" xmlns:w15="http://schemas.microsoft.com/office/word/2012/wordml" xmlns:w16cex="http://schemas.microsoft.com/office/word/2018/wordml/cex" xmlns:w16cid="http://schemas.microsoft.com/office/word/2016/wordml/cid" xmlns:w16="http://schemas.microsoft.com/office/word/2018/wordml" xmlns:w16sdtdh="http://schemas.microsoft.com/office/word/2020/wordml/sdtdatahash" xmlns:w16se="http://schemas.microsoft.com/office/word/2015/wordml/symex" mc:Ignorable="w14 w15 w16se w16cid w16 w16cex w16sdtdh">
   <w:docDefaults>
     <w:rPrDefault>
       <w:rPr>
@@ -12620,7 +14221,6 @@
   <w:style w:type="character" w:default="1" w:styleId="a0">
     <w:name w:val="Default Paragraph Font"/>
     <w:uiPriority w:val="1"/>
-    <w:semiHidden/>
     <w:unhideWhenUsed/>
   </w:style>
   <w:style w:type="table" w:default="1" w:styleId="a1">

</xml_diff>